<commit_message>
Minor fixes on loops advanced exercises
</commit_message>
<xml_diff>
--- a/Courses/Software-Sciences/Module-1-OOP/04.2-Loops-Advanced/04.2-Loops-Advanced-Exercises.docx
+++ b/Courses/Software-Sciences/Module-1-OOP/04.2-Loops-Advanced/04.2-Loops-Advanced-Exercises.docx
@@ -43,11 +43,19 @@
       <w:r>
         <w:t xml:space="preserve">Тествайте решенията си в </w:t>
       </w:r>
-      <w:r>
-        <w:rPr>
-          <w:b/>
-        </w:rPr>
-        <w:t>Judge системата</w:t>
+      <w:proofErr w:type="spellStart"/>
+      <w:r>
+        <w:rPr>
+          <w:b/>
+        </w:rPr>
+        <w:t>Judge</w:t>
+      </w:r>
+      <w:proofErr w:type="spellEnd"/>
+      <w:r>
+        <w:rPr>
+          <w:b/>
+        </w:rPr>
+        <w:t xml:space="preserve"> системата</w:t>
       </w:r>
       <w:r>
         <w:t xml:space="preserve">: </w:t>
@@ -1295,6 +1303,7 @@
       <w:r>
         <w:t xml:space="preserve">, използвайки метода за степенуване </w:t>
       </w:r>
+      <w:proofErr w:type="spellStart"/>
       <w:r>
         <w:rPr>
           <w:rFonts w:ascii="Consolas" w:hAnsi="Consolas" w:cs="Consolas"/>
@@ -1302,7 +1311,17 @@
           <w:bCs/>
           <w:lang w:val="en-US"/>
         </w:rPr>
-        <w:t>Math.Pow()</w:t>
+        <w:t>Math.Pow</w:t>
+      </w:r>
+      <w:proofErr w:type="spellEnd"/>
+      <w:r>
+        <w:rPr>
+          <w:rFonts w:ascii="Consolas" w:hAnsi="Consolas" w:cs="Consolas"/>
+          <w:b/>
+          <w:bCs/>
+          <w:lang w:val="en-US"/>
+        </w:rPr>
+        <w:t>()</w:t>
       </w:r>
     </w:p>
     <w:p>
@@ -3074,11 +3093,19 @@
       <w:r>
         <w:t xml:space="preserve"> и на нов ред "</w:t>
       </w:r>
+      <w:proofErr w:type="spellStart"/>
       <w:r>
         <w:rPr>
           <w:rStyle w:val="CodeChar"/>
         </w:rPr>
-        <w:t>Sum =</w:t>
+        <w:t>Sum</w:t>
+      </w:r>
+      <w:proofErr w:type="spellEnd"/>
+      <w:r>
+        <w:rPr>
+          <w:rStyle w:val="CodeChar"/>
+        </w:rPr>
+        <w:t xml:space="preserve"> =</w:t>
       </w:r>
       <w:r>
         <w:rPr>
@@ -3126,11 +3153,19 @@
       <w:r>
         <w:t xml:space="preserve"> и на нов ред "</w:t>
       </w:r>
+      <w:proofErr w:type="spellStart"/>
       <w:r>
         <w:rPr>
           <w:rStyle w:val="CodeChar"/>
         </w:rPr>
-        <w:t xml:space="preserve">Diff = </w:t>
+        <w:t>Diff</w:t>
+      </w:r>
+      <w:proofErr w:type="spellEnd"/>
+      <w:r>
+        <w:rPr>
+          <w:rStyle w:val="CodeChar"/>
+        </w:rPr>
+        <w:t xml:space="preserve"> = </w:t>
       </w:r>
       <w:r>
         <w:t xml:space="preserve">" + </w:t>
@@ -11593,19 +11628,12 @@
         </w:rPr>
         <w:t xml:space="preserve"> броят на стаите за един етаж.</w:t>
       </w:r>
-      <w:r>
-        <w:rPr>
-          <w:b/>
-        </w:rPr>
-        <w:br w:type="page"/>
-      </w:r>
     </w:p>
     <w:p>
       <w:pPr>
         <w:pStyle w:val="Heading3"/>
       </w:pPr>
       <w:r>
-        <w:lastRenderedPageBreak/>
         <w:t>Примери</w:t>
       </w:r>
     </w:p>
@@ -12188,6 +12216,7 @@
                 <w:rFonts w:ascii="Consolas" w:eastAsia="Calibri" w:hAnsi="Consolas" w:cs="Times New Roman"/>
                 <w:noProof/>
               </w:rPr>
+              <w:lastRenderedPageBreak/>
               <w:t>O40 O41 O42 O43 O44</w:t>
             </w:r>
           </w:p>
@@ -12261,6 +12290,7 @@
                 <w:rFonts w:ascii="Consolas" w:eastAsia="Calibri" w:hAnsi="Consolas" w:cs="Times New Roman"/>
                 <w:noProof/>
               </w:rPr>
+              <w:lastRenderedPageBreak/>
               <w:t>4</w:t>
             </w:r>
           </w:p>
@@ -12394,8 +12424,33 @@
           <w:b/>
           <w:bCs/>
         </w:rPr>
-        <w:t>Windows Forms GUI app</w:t>
-      </w:r>
+        <w:t xml:space="preserve">Windows </w:t>
+      </w:r>
+      <w:proofErr w:type="spellStart"/>
+      <w:r>
+        <w:rPr>
+          <w:b/>
+          <w:bCs/>
+        </w:rPr>
+        <w:t>Forms</w:t>
+      </w:r>
+      <w:proofErr w:type="spellEnd"/>
+      <w:r>
+        <w:rPr>
+          <w:b/>
+          <w:bCs/>
+        </w:rPr>
+        <w:t xml:space="preserve"> GUI </w:t>
+      </w:r>
+      <w:proofErr w:type="spellStart"/>
+      <w:r>
+        <w:rPr>
+          <w:b/>
+          <w:bCs/>
+        </w:rPr>
+        <w:t>app</w:t>
+      </w:r>
+      <w:proofErr w:type="spellEnd"/>
       <w:r>
         <w:t>. Потребителският интерфейс трябва да изглежда така:</w:t>
       </w:r>
@@ -12405,6 +12460,7 @@
         <w:rPr>
           <w:b/>
           <w:bCs/>
+          <w:noProof/>
           <w:lang w:val="en-US"/>
         </w:rPr>
         <w:drawing>
@@ -12492,6 +12548,7 @@
       <w:r>
         <w:t>, например "</w:t>
       </w:r>
+      <w:proofErr w:type="spellStart"/>
       <w:r>
         <w:rPr>
           <w:rFonts w:ascii="Consolas" w:hAnsi="Consolas" w:cs="Consolas"/>
@@ -12501,6 +12558,7 @@
         </w:rPr>
         <w:t>BuildingApp</w:t>
       </w:r>
+      <w:proofErr w:type="spellEnd"/>
       <w:r>
         <w:rPr>
           <w:lang w:val="en-US"/>
@@ -12693,11 +12751,11 @@
       </w:pPr>
       <w:r>
         <w:rPr>
+          <w:noProof/>
           <w:sz w:val="36"/>
           <w:szCs w:val="36"/>
           <w:lang w:val="en-US"/>
         </w:rPr>
-        <w:lastRenderedPageBreak/>
         <w:drawing>
           <wp:inline distT="0" distB="0" distL="0" distR="0" wp14:anchorId="0FEF932C" wp14:editId="29FB172A">
             <wp:extent cx="3317132" cy="2744927"/>
@@ -12765,6 +12823,7 @@
           <w:b/>
           <w:bCs/>
         </w:rPr>
+        <w:lastRenderedPageBreak/>
         <w:t>три</w:t>
       </w:r>
       <w:r>
@@ -12813,6 +12872,7 @@
         </w:rPr>
         <w:t>"</w:t>
       </w:r>
+      <w:proofErr w:type="spellStart"/>
       <w:r>
         <w:rPr>
           <w:b/>
@@ -12821,6 +12881,7 @@
         </w:rPr>
         <w:t>labelFloorsCount</w:t>
       </w:r>
+      <w:proofErr w:type="spellEnd"/>
       <w:r>
         <w:rPr>
           <w:lang w:val="en-US"/>
@@ -12867,6 +12928,7 @@
         </w:rPr>
         <w:t>"</w:t>
       </w:r>
+      <w:proofErr w:type="spellStart"/>
       <w:r>
         <w:rPr>
           <w:b/>
@@ -12875,6 +12937,7 @@
         </w:rPr>
         <w:t>labelRoomsPerFloor</w:t>
       </w:r>
+      <w:proofErr w:type="spellEnd"/>
       <w:r>
         <w:rPr>
           <w:lang w:val="en-US"/>
@@ -12919,6 +12982,7 @@
         </w:rPr>
         <w:t>"</w:t>
       </w:r>
+      <w:proofErr w:type="spellStart"/>
       <w:r>
         <w:rPr>
           <w:b/>
@@ -12927,6 +12991,7 @@
         </w:rPr>
         <w:t>labelResult</w:t>
       </w:r>
+      <w:proofErr w:type="spellEnd"/>
       <w:r>
         <w:rPr>
           <w:lang w:val="en-US"/>
@@ -12984,6 +13049,7 @@
       <w:r>
         <w:t xml:space="preserve"> (</w:t>
       </w:r>
+      <w:proofErr w:type="spellStart"/>
       <w:r>
         <w:rPr>
           <w:rFonts w:ascii="Consolas" w:hAnsi="Consolas" w:cs="Consolas"/>
@@ -12993,6 +13059,7 @@
         </w:rPr>
         <w:t>NumericUpDown</w:t>
       </w:r>
+      <w:proofErr w:type="spellEnd"/>
       <w:r>
         <w:rPr>
           <w:lang w:val="en-US"/>
@@ -13017,6 +13084,7 @@
         </w:rPr>
         <w:t>"</w:t>
       </w:r>
+      <w:proofErr w:type="spellStart"/>
       <w:r>
         <w:rPr>
           <w:b/>
@@ -13025,6 +13093,7 @@
         </w:rPr>
         <w:t>numericUpDownFloorsCount</w:t>
       </w:r>
+      <w:proofErr w:type="spellEnd"/>
       <w:r>
         <w:rPr>
           <w:lang w:val="en-US"/>
@@ -13054,6 +13123,7 @@
       <w:r>
         <w:t>"</w:t>
       </w:r>
+      <w:proofErr w:type="spellStart"/>
       <w:r>
         <w:rPr>
           <w:b/>
@@ -13062,6 +13132,7 @@
         </w:rPr>
         <w:t>numericUpDownRoomsPerFloor</w:t>
       </w:r>
+      <w:proofErr w:type="spellEnd"/>
       <w:r>
         <w:rPr>
           <w:lang w:val="en-US"/>
@@ -13143,6 +13214,7 @@
         </w:rPr>
         <w:t>"</w:t>
       </w:r>
+      <w:proofErr w:type="spellStart"/>
       <w:r>
         <w:rPr>
           <w:b/>
@@ -13151,6 +13223,7 @@
         </w:rPr>
         <w:t>buttonDisplayRooms</w:t>
       </w:r>
+      <w:proofErr w:type="spellEnd"/>
       <w:r>
         <w:rPr>
           <w:lang w:val="en-US"/>
@@ -13205,6 +13278,7 @@
       <w:r>
         <w:t xml:space="preserve"> на бутона </w:t>
       </w:r>
+      <w:proofErr w:type="spellStart"/>
       <w:r>
         <w:rPr>
           <w:rFonts w:ascii="Consolas" w:hAnsi="Consolas" w:cs="Consolas"/>
@@ -13214,6 +13288,7 @@
         </w:rPr>
         <w:t>buttonDisplayRooms</w:t>
       </w:r>
+      <w:proofErr w:type="spellEnd"/>
       <w:r>
         <w:rPr>
           <w:b/>
@@ -13224,6 +13299,7 @@
       <w:r>
         <w:t xml:space="preserve">при събитието </w:t>
       </w:r>
+      <w:proofErr w:type="spellStart"/>
       <w:r>
         <w:rPr>
           <w:rFonts w:ascii="Consolas" w:hAnsi="Consolas" w:cs="Consolas"/>
@@ -13232,6 +13308,7 @@
         </w:rPr>
         <w:t>Click</w:t>
       </w:r>
+      <w:proofErr w:type="spellEnd"/>
       <w:r>
         <w:rPr>
           <w:b/>
@@ -13260,6 +13337,9 @@
         </w:rPr>
       </w:pPr>
       <w:r>
+        <w:rPr>
+          <w:noProof/>
+        </w:rPr>
         <w:drawing>
           <wp:inline distT="0" distB="0" distL="0" distR="0" wp14:anchorId="6B075F09" wp14:editId="13CC1248">
             <wp:extent cx="2477132" cy="2393004"/>
@@ -13341,6 +13421,7 @@
       <w:r>
         <w:t xml:space="preserve">на сградата в надписа </w:t>
       </w:r>
+      <w:proofErr w:type="spellStart"/>
       <w:r>
         <w:rPr>
           <w:rFonts w:ascii="Consolas" w:hAnsi="Consolas" w:cs="Consolas"/>
@@ -13350,6 +13431,7 @@
         </w:rPr>
         <w:t>labelResult</w:t>
       </w:r>
+      <w:proofErr w:type="spellEnd"/>
       <w:r>
         <w:rPr>
           <w:lang w:val="en-US"/>
@@ -13369,9 +13451,9 @@
       </w:pPr>
       <w:r>
         <w:rPr>
+          <w:noProof/>
           <w:lang w:val="en-US"/>
         </w:rPr>
-        <w:lastRenderedPageBreak/>
         <w:drawing>
           <wp:inline distT="0" distB="0" distL="0" distR="0" wp14:anchorId="5259F91C" wp14:editId="5CB11845">
             <wp:extent cx="6626225" cy="2578735"/>
@@ -13465,7 +13547,9 @@
         <w:rPr>
           <w:b/>
           <w:bCs/>
-        </w:rPr>
+          <w:noProof/>
+        </w:rPr>
+        <w:lastRenderedPageBreak/>
         <w:drawing>
           <wp:inline distT="0" distB="0" distL="0" distR="0" wp14:anchorId="0824F089" wp14:editId="5CC71DCA">
             <wp:extent cx="3205007" cy="2637538"/>
@@ -13512,6 +13596,7 @@
         <w:rPr>
           <w:b/>
           <w:bCs/>
+          <w:noProof/>
           <w:lang w:val="en-US"/>
         </w:rPr>
         <w:drawing>
@@ -13938,7 +14023,6 @@
         <w:pStyle w:val="Heading3"/>
       </w:pPr>
       <w:r>
-        <w:lastRenderedPageBreak/>
         <w:t>Изход</w:t>
       </w:r>
     </w:p>
@@ -14078,26 +14162,9 @@
     </w:p>
     <w:p>
       <w:pPr>
-        <w:spacing w:before="0" w:after="200"/>
-        <w:rPr>
-          <w:rStyle w:val="Strong"/>
-          <w:b w:val="0"/>
-        </w:rPr>
-      </w:pPr>
-      <w:r>
-        <w:rPr>
-          <w:rStyle w:val="Strong"/>
-          <w:b w:val="0"/>
-        </w:rPr>
-        <w:br w:type="page"/>
-      </w:r>
-    </w:p>
-    <w:p>
-      <w:pPr>
         <w:pStyle w:val="Heading3"/>
       </w:pPr>
       <w:r>
-        <w:lastRenderedPageBreak/>
         <w:t>Примери</w:t>
       </w:r>
     </w:p>
@@ -14718,6 +14785,7 @@
               <w:spacing w:before="20" w:after="20"/>
             </w:pPr>
             <w:r>
+              <w:lastRenderedPageBreak/>
               <w:t>Заплатата е равна на 0, следователно се изписва съответният изход и програмата приключва.</w:t>
             </w:r>
           </w:p>
@@ -14750,6 +14818,7 @@
                 <w:rFonts w:ascii="Calibri" w:eastAsia="Calibri" w:hAnsi="Calibri" w:cs="Times New Roman"/>
                 <w:b/>
               </w:rPr>
+              <w:lastRenderedPageBreak/>
               <w:t>Вход</w:t>
             </w:r>
           </w:p>
@@ -15938,7 +16007,6 @@
                 <w:rFonts w:ascii="Consolas" w:eastAsia="Calibri" w:hAnsi="Consolas" w:cs="Times New Roman"/>
                 <w:noProof/>
               </w:rPr>
-              <w:lastRenderedPageBreak/>
               <w:t>123456</w:t>
             </w:r>
           </w:p>
@@ -15983,7 +16051,15 @@
                 <w:rFonts w:ascii="Consolas" w:eastAsia="Calibri" w:hAnsi="Consolas" w:cs="Times New Roman"/>
                 <w:noProof/>
               </w:rPr>
-              <w:t>123464 123475 123486 123497 123530 123541 123552 123563 123574 123585 123596 123640 123651 123662 123673 123684 123695 123750 123761 123772 123783 123794 123860 123871 123882 123893 123970 123981 123992</w:t>
+              <w:t xml:space="preserve">123464 123475 123486 123497 123530 123541 123552 </w:t>
+            </w:r>
+            <w:r>
+              <w:rPr>
+                <w:rFonts w:ascii="Consolas" w:eastAsia="Calibri" w:hAnsi="Consolas" w:cs="Times New Roman"/>
+                <w:noProof/>
+              </w:rPr>
+              <w:lastRenderedPageBreak/>
+              <w:t>123563 123574 123585 123596 123640 123651 123662 123673 123684 123695 123750 123761 123772 123783 123794 123860 123871 123882 123893 123970 123981 123992</w:t>
             </w:r>
           </w:p>
         </w:tc>
@@ -16010,6 +16086,7 @@
                 <w:rFonts w:ascii="Consolas" w:eastAsia="Calibri" w:hAnsi="Consolas" w:cs="Times New Roman"/>
                 <w:noProof/>
               </w:rPr>
+              <w:lastRenderedPageBreak/>
               <w:t>299900</w:t>
             </w:r>
           </w:p>
@@ -16236,12 +16313,37 @@
                               <w:szCs w:val="17"/>
                             </w:rPr>
                           </w:pPr>
+                          <w:proofErr w:type="spellStart"/>
                           <w:r>
                             <w:rPr>
                               <w:sz w:val="17"/>
                               <w:szCs w:val="17"/>
                             </w:rPr>
-                            <w:t>Follow us:</w:t>
+                            <w:t>Follow</w:t>
+                          </w:r>
+                          <w:proofErr w:type="spellEnd"/>
+                          <w:r>
+                            <w:rPr>
+                              <w:sz w:val="17"/>
+                              <w:szCs w:val="17"/>
+                            </w:rPr>
+                            <w:t xml:space="preserve"> </w:t>
+                          </w:r>
+                          <w:proofErr w:type="spellStart"/>
+                          <w:r>
+                            <w:rPr>
+                              <w:sz w:val="17"/>
+                              <w:szCs w:val="17"/>
+                            </w:rPr>
+                            <w:t>us</w:t>
+                          </w:r>
+                          <w:proofErr w:type="spellEnd"/>
+                          <w:r>
+                            <w:rPr>
+                              <w:sz w:val="17"/>
+                              <w:szCs w:val="17"/>
+                            </w:rPr>
+                            <w:t>:</w:t>
                           </w:r>
                         </w:p>
                       </w:txbxContent>
@@ -16383,13 +16485,55 @@
                             </w:rPr>
                             <w:t xml:space="preserve">. </w:t>
                           </w:r>
+                          <w:proofErr w:type="spellStart"/>
                           <w:r>
                             <w:rPr>
                               <w:sz w:val="17"/>
                               <w:szCs w:val="17"/>
                             </w:rPr>
-                            <w:t xml:space="preserve">Copyrighted document. Unauthorized </w:t>
+                            <w:t>Copyrighted</w:t>
                           </w:r>
+                          <w:proofErr w:type="spellEnd"/>
+                          <w:r>
+                            <w:rPr>
+                              <w:sz w:val="17"/>
+                              <w:szCs w:val="17"/>
+                            </w:rPr>
+                            <w:t xml:space="preserve"> </w:t>
+                          </w:r>
+                          <w:proofErr w:type="spellStart"/>
+                          <w:r>
+                            <w:rPr>
+                              <w:sz w:val="17"/>
+                              <w:szCs w:val="17"/>
+                            </w:rPr>
+                            <w:t>document</w:t>
+                          </w:r>
+                          <w:proofErr w:type="spellEnd"/>
+                          <w:r>
+                            <w:rPr>
+                              <w:sz w:val="17"/>
+                              <w:szCs w:val="17"/>
+                            </w:rPr>
+                            <w:t xml:space="preserve">. </w:t>
+                          </w:r>
+                          <w:proofErr w:type="spellStart"/>
+                          <w:r>
+                            <w:rPr>
+                              <w:sz w:val="17"/>
+                              <w:szCs w:val="17"/>
+                            </w:rPr>
+                            <w:t>Unauthorized</w:t>
+                          </w:r>
+                          <w:proofErr w:type="spellEnd"/>
+                          <w:r>
+                            <w:rPr>
+                              <w:sz w:val="17"/>
+                              <w:szCs w:val="17"/>
+                            </w:rPr>
+                            <w:t xml:space="preserve"> </w:t>
+                          </w:r>
+                          <w:proofErr w:type="spellStart"/>
                           <w:r>
                             <w:rPr>
                               <w:sz w:val="17"/>
@@ -16397,6 +16541,7 @@
                             </w:rPr>
                             <w:t>copy</w:t>
                           </w:r>
+                          <w:proofErr w:type="spellEnd"/>
                           <w:r>
                             <w:rPr>
                               <w:sz w:val="17"/>
@@ -16411,6 +16556,7 @@
                             </w:rPr>
                             <w:t xml:space="preserve"> </w:t>
                           </w:r>
+                          <w:proofErr w:type="spellStart"/>
                           <w:r>
                             <w:rPr>
                               <w:sz w:val="17"/>
@@ -16425,6 +16571,7 @@
                             </w:rPr>
                             <w:t>tion</w:t>
                           </w:r>
+                          <w:proofErr w:type="spellEnd"/>
                           <w:r>
                             <w:rPr>
                               <w:sz w:val="17"/>
@@ -16432,27 +16579,71 @@
                             </w:rPr>
                             <w:t xml:space="preserve"> </w:t>
                           </w:r>
+                          <w:proofErr w:type="spellStart"/>
                           <w:r>
                             <w:rPr>
                               <w:sz w:val="17"/>
                               <w:szCs w:val="17"/>
                             </w:rPr>
-                            <w:t xml:space="preserve">or use </w:t>
+                            <w:t>or</w:t>
                           </w:r>
+                          <w:proofErr w:type="spellEnd"/>
                           <w:r>
                             <w:rPr>
                               <w:sz w:val="17"/>
                               <w:szCs w:val="17"/>
                             </w:rPr>
-                            <w:t xml:space="preserve">is </w:t>
+                            <w:t xml:space="preserve"> </w:t>
                           </w:r>
+                          <w:proofErr w:type="spellStart"/>
                           <w:r>
                             <w:rPr>
                               <w:sz w:val="17"/>
                               <w:szCs w:val="17"/>
                             </w:rPr>
-                            <w:t xml:space="preserve">not </w:t>
+                            <w:t>use</w:t>
                           </w:r>
+                          <w:proofErr w:type="spellEnd"/>
+                          <w:r>
+                            <w:rPr>
+                              <w:sz w:val="17"/>
+                              <w:szCs w:val="17"/>
+                            </w:rPr>
+                            <w:t xml:space="preserve"> </w:t>
+                          </w:r>
+                          <w:proofErr w:type="spellStart"/>
+                          <w:r>
+                            <w:rPr>
+                              <w:sz w:val="17"/>
+                              <w:szCs w:val="17"/>
+                            </w:rPr>
+                            <w:t>is</w:t>
+                          </w:r>
+                          <w:proofErr w:type="spellEnd"/>
+                          <w:r>
+                            <w:rPr>
+                              <w:sz w:val="17"/>
+                              <w:szCs w:val="17"/>
+                            </w:rPr>
+                            <w:t xml:space="preserve"> </w:t>
+                          </w:r>
+                          <w:proofErr w:type="spellStart"/>
+                          <w:r>
+                            <w:rPr>
+                              <w:sz w:val="17"/>
+                              <w:szCs w:val="17"/>
+                            </w:rPr>
+                            <w:t>not</w:t>
+                          </w:r>
+                          <w:proofErr w:type="spellEnd"/>
+                          <w:r>
+                            <w:rPr>
+                              <w:sz w:val="17"/>
+                              <w:szCs w:val="17"/>
+                            </w:rPr>
+                            <w:t xml:space="preserve"> </w:t>
+                          </w:r>
+                          <w:proofErr w:type="spellStart"/>
                           <w:r>
                             <w:rPr>
                               <w:sz w:val="17"/>
@@ -16460,6 +16651,7 @@
                             </w:rPr>
                             <w:t>permitted</w:t>
                           </w:r>
+                          <w:proofErr w:type="spellEnd"/>
                           <w:r>
                             <w:rPr>
                               <w:sz w:val="17"/>
@@ -17204,7 +17396,7 @@
                                   </pic:cNvPicPr>
                                 </pic:nvPicPr>
                                 <pic:blipFill>
-                                  <a:blip r:embed="rId2">
+                                  <a:blip r:embed="rId21">
                                     <a:extLst>
                                       <a:ext uri="{28A0092B-C50C-407E-A947-70E740481C1C}">
                                         <a14:useLocalDpi xmlns:a14="http://schemas.microsoft.com/office/drawing/2010/main" val="0"/>
@@ -17252,7 +17444,7 @@
                           <wp:extent cx="180000" cy="180000"/>
                           <wp:effectExtent l="0" t="0" r="0" b="0"/>
                           <wp:docPr id="2" name="Picture 2">
-                            <a:hlinkClick xmlns:a="http://schemas.openxmlformats.org/drawingml/2006/main" r:id="rId3"/>
+                            <a:hlinkClick xmlns:a="http://schemas.openxmlformats.org/drawingml/2006/main" r:id="rId22"/>
                           </wp:docPr>
                           <wp:cNvGraphicFramePr>
                             <a:graphicFrameLocks xmlns:a="http://schemas.openxmlformats.org/drawingml/2006/main" noChangeAspect="1"/>
@@ -17262,14 +17454,14 @@
                               <pic:pic xmlns:pic="http://schemas.openxmlformats.org/drawingml/2006/picture">
                                 <pic:nvPicPr>
                                   <pic:cNvPr id="2" name="Picture 2">
-                                    <a:hlinkClick r:id="rId3"/>
+                                    <a:hlinkClick r:id="rId22"/>
                                   </pic:cNvPr>
                                   <pic:cNvPicPr>
                                     <a:picLocks noChangeAspect="1" noChangeArrowheads="1"/>
                                   </pic:cNvPicPr>
                                 </pic:nvPicPr>
                                 <pic:blipFill>
-                                  <a:blip r:embed="rId4">
+                                  <a:blip r:embed="rId23">
                                     <a:extLst>
                                       <a:ext uri="{28A0092B-C50C-407E-A947-70E740481C1C}">
                                         <a14:useLocalDpi xmlns:a14="http://schemas.microsoft.com/office/drawing/2010/main" val="0"/>
@@ -17317,7 +17509,7 @@
                           <wp:extent cx="180000" cy="180000"/>
                           <wp:effectExtent l="0" t="0" r="0" b="0"/>
                           <wp:docPr id="5" name="Picture 5" title="Software University @ Facebook">
-                            <a:hlinkClick xmlns:a="http://schemas.openxmlformats.org/drawingml/2006/main" r:id="rId5"/>
+                            <a:hlinkClick xmlns:a="http://schemas.openxmlformats.org/drawingml/2006/main" r:id="rId24"/>
                           </wp:docPr>
                           <wp:cNvGraphicFramePr>
                             <a:graphicFrameLocks xmlns:a="http://schemas.openxmlformats.org/drawingml/2006/main" noChangeAspect="1"/>
@@ -17327,12 +17519,12 @@
                               <pic:pic xmlns:pic="http://schemas.openxmlformats.org/drawingml/2006/picture">
                                 <pic:nvPicPr>
                                   <pic:cNvPr id="5" name="Picture 5" title="Software University @ Facebook">
-                                    <a:hlinkClick r:id="rId5"/>
+                                    <a:hlinkClick r:id="rId24"/>
                                   </pic:cNvPr>
                                   <pic:cNvPicPr/>
                                 </pic:nvPicPr>
                                 <pic:blipFill>
-                                  <a:blip r:embed="rId6"/>
+                                  <a:blip r:embed="rId25"/>
                                   <a:stretch>
                                     <a:fillRect/>
                                   </a:stretch>
@@ -17370,7 +17562,7 @@
                           <wp:extent cx="180000" cy="180000"/>
                           <wp:effectExtent l="0" t="0" r="0" b="0"/>
                           <wp:docPr id="20" name="Picture 20">
-                            <a:hlinkClick xmlns:a="http://schemas.openxmlformats.org/drawingml/2006/main" r:id="rId7"/>
+                            <a:hlinkClick xmlns:a="http://schemas.openxmlformats.org/drawingml/2006/main" r:id="rId26"/>
                           </wp:docPr>
                           <wp:cNvGraphicFramePr>
                             <a:graphicFrameLocks xmlns:a="http://schemas.openxmlformats.org/drawingml/2006/main" noChangeAspect="1"/>
@@ -17380,20 +17572,20 @@
                               <pic:pic xmlns:pic="http://schemas.openxmlformats.org/drawingml/2006/picture">
                                 <pic:nvPicPr>
                                   <pic:cNvPr id="20" name="Picture 20">
-                                    <a:hlinkClick r:id="rId7"/>
+                                    <a:hlinkClick r:id="rId26"/>
                                   </pic:cNvPr>
                                   <pic:cNvPicPr>
                                     <a:picLocks noChangeAspect="1" noChangeArrowheads="1"/>
                                   </pic:cNvPicPr>
                                 </pic:nvPicPr>
                                 <pic:blipFill>
-                                  <a:blip r:embed="rId8">
+                                  <a:blip r:embed="rId27">
                                     <a:extLst>
                                       <a:ext uri="{28A0092B-C50C-407E-A947-70E740481C1C}">
                                         <a14:useLocalDpi xmlns:a14="http://schemas.microsoft.com/office/drawing/2010/main" val="0"/>
                                       </a:ext>
                                       <a:ext uri="{837473B0-CC2E-450A-ABE3-18F120FF3D39}">
-                                        <a1611:picAttrSrcUrl xmlns:a1611="http://schemas.microsoft.com/office/drawing/2016/11/main" r:id="rId9"/>
+                                        <a1611:picAttrSrcUrl xmlns:a1611="http://schemas.microsoft.com/office/drawing/2016/11/main" r:id="rId28"/>
                                       </a:ext>
                                     </a:extLst>
                                   </a:blip>
@@ -17439,7 +17631,7 @@
                           <wp:extent cx="180000" cy="180000"/>
                           <wp:effectExtent l="0" t="0" r="0" b="0"/>
                           <wp:docPr id="7" name="Picture 7" title="Software University @ Twitter">
-                            <a:hlinkClick xmlns:a="http://schemas.openxmlformats.org/drawingml/2006/main" r:id="rId10"/>
+                            <a:hlinkClick xmlns:a="http://schemas.openxmlformats.org/drawingml/2006/main" r:id="rId29"/>
                           </wp:docPr>
                           <wp:cNvGraphicFramePr>
                             <a:graphicFrameLocks xmlns:a="http://schemas.openxmlformats.org/drawingml/2006/main" noChangeAspect="1"/>
@@ -17449,12 +17641,12 @@
                               <pic:pic xmlns:pic="http://schemas.openxmlformats.org/drawingml/2006/picture">
                                 <pic:nvPicPr>
                                   <pic:cNvPr id="7" name="Picture 7" title="Software University @ Twitter">
-                                    <a:hlinkClick r:id="rId10"/>
+                                    <a:hlinkClick r:id="rId29"/>
                                   </pic:cNvPr>
                                   <pic:cNvPicPr/>
                                 </pic:nvPicPr>
                                 <pic:blipFill>
-                                  <a:blip r:embed="rId11"/>
+                                  <a:blip r:embed="rId30"/>
                                   <a:stretch>
                                     <a:fillRect/>
                                   </a:stretch>
@@ -17492,7 +17684,7 @@
                           <wp:extent cx="180000" cy="180000"/>
                           <wp:effectExtent l="0" t="0" r="0" b="0"/>
                           <wp:docPr id="17" name="Picture 17" title="Software University @ YouTube">
-                            <a:hlinkClick xmlns:a="http://schemas.openxmlformats.org/drawingml/2006/main" r:id="rId12"/>
+                            <a:hlinkClick xmlns:a="http://schemas.openxmlformats.org/drawingml/2006/main" r:id="rId31"/>
                           </wp:docPr>
                           <wp:cNvGraphicFramePr>
                             <a:graphicFrameLocks xmlns:a="http://schemas.openxmlformats.org/drawingml/2006/main" noChangeAspect="1"/>
@@ -17502,12 +17694,12 @@
                               <pic:pic xmlns:pic="http://schemas.openxmlformats.org/drawingml/2006/picture">
                                 <pic:nvPicPr>
                                   <pic:cNvPr id="17" name="Picture 17" title="Software University @ YouTube">
-                                    <a:hlinkClick r:id="rId12"/>
+                                    <a:hlinkClick r:id="rId31"/>
                                   </pic:cNvPr>
                                   <pic:cNvPicPr/>
                                 </pic:nvPicPr>
                                 <pic:blipFill>
-                                  <a:blip r:embed="rId13"/>
+                                  <a:blip r:embed="rId32"/>
                                   <a:stretch>
                                     <a:fillRect/>
                                   </a:stretch>
@@ -17545,7 +17737,7 @@
                           <wp:extent cx="180000" cy="180000"/>
                           <wp:effectExtent l="0" t="0" r="0" b="0"/>
                           <wp:docPr id="21" name="Picture 21">
-                            <a:hlinkClick xmlns:a="http://schemas.openxmlformats.org/drawingml/2006/main" r:id="rId14"/>
+                            <a:hlinkClick xmlns:a="http://schemas.openxmlformats.org/drawingml/2006/main" r:id="rId33"/>
                           </wp:docPr>
                           <wp:cNvGraphicFramePr>
                             <a:graphicFrameLocks xmlns:a="http://schemas.openxmlformats.org/drawingml/2006/main" noChangeAspect="1"/>
@@ -17555,14 +17747,14 @@
                               <pic:pic xmlns:pic="http://schemas.openxmlformats.org/drawingml/2006/picture">
                                 <pic:nvPicPr>
                                   <pic:cNvPr id="21" name="Picture 21">
-                                    <a:hlinkClick r:id="rId14"/>
+                                    <a:hlinkClick r:id="rId33"/>
                                   </pic:cNvPr>
                                   <pic:cNvPicPr>
                                     <a:picLocks noChangeAspect="1" noChangeArrowheads="1"/>
                                   </pic:cNvPicPr>
                                 </pic:nvPicPr>
                                 <pic:blipFill rotWithShape="1">
-                                  <a:blip r:embed="rId15">
+                                  <a:blip r:embed="rId34">
                                     <a:extLst>
                                       <a:ext uri="{28A0092B-C50C-407E-A947-70E740481C1C}">
                                         <a14:useLocalDpi xmlns:a14="http://schemas.microsoft.com/office/drawing/2010/main" val="0"/>
@@ -17614,7 +17806,7 @@
                           <wp:extent cx="180000" cy="180000"/>
                           <wp:effectExtent l="0" t="0" r="0" b="0"/>
                           <wp:docPr id="22" name="Picture 22">
-                            <a:hlinkClick xmlns:a="http://schemas.openxmlformats.org/drawingml/2006/main" r:id="rId16"/>
+                            <a:hlinkClick xmlns:a="http://schemas.openxmlformats.org/drawingml/2006/main" r:id="rId35"/>
                           </wp:docPr>
                           <wp:cNvGraphicFramePr>
                             <a:graphicFrameLocks xmlns:a="http://schemas.openxmlformats.org/drawingml/2006/main" noChangeAspect="1"/>
@@ -17624,14 +17816,14 @@
                               <pic:pic xmlns:pic="http://schemas.openxmlformats.org/drawingml/2006/picture">
                                 <pic:nvPicPr>
                                   <pic:cNvPr id="22" name="Picture 22">
-                                    <a:hlinkClick r:id="rId16"/>
+                                    <a:hlinkClick r:id="rId35"/>
                                   </pic:cNvPr>
                                   <pic:cNvPicPr>
                                     <a:picLocks noChangeAspect="1" noChangeArrowheads="1"/>
                                   </pic:cNvPicPr>
                                 </pic:nvPicPr>
                                 <pic:blipFill>
-                                  <a:blip r:embed="rId17">
+                                  <a:blip r:embed="rId36">
                                     <a:extLst>
                                       <a:ext uri="{28A0092B-C50C-407E-A947-70E740481C1C}">
                                         <a14:useLocalDpi xmlns:a14="http://schemas.microsoft.com/office/drawing/2010/main" val="0"/>
@@ -17680,7 +17872,7 @@
                           <wp:extent cx="180000" cy="180000"/>
                           <wp:effectExtent l="0" t="0" r="0" b="0"/>
                           <wp:docPr id="23" name="Picture 23" title="Software University: Email Us">
-                            <a:hlinkClick xmlns:a="http://schemas.openxmlformats.org/drawingml/2006/main" r:id="rId18"/>
+                            <a:hlinkClick xmlns:a="http://schemas.openxmlformats.org/drawingml/2006/main" r:id="rId37"/>
                           </wp:docPr>
                           <wp:cNvGraphicFramePr>
                             <a:graphicFrameLocks xmlns:a="http://schemas.openxmlformats.org/drawingml/2006/main" noChangeAspect="1"/>
@@ -17690,12 +17882,12 @@
                               <pic:pic xmlns:pic="http://schemas.openxmlformats.org/drawingml/2006/picture">
                                 <pic:nvPicPr>
                                   <pic:cNvPr id="23" name="Picture 23" title="Software University: Email Us">
-                                    <a:hlinkClick r:id="rId18"/>
+                                    <a:hlinkClick r:id="rId37"/>
                                   </pic:cNvPr>
                                   <pic:cNvPicPr/>
                                 </pic:nvPicPr>
                                 <pic:blipFill>
-                                  <a:blip r:embed="rId19"/>
+                                  <a:blip r:embed="rId38"/>
                                   <a:stretch>
                                     <a:fillRect/>
                                   </a:stretch>
@@ -17757,7 +17949,7 @@
                   </pic:cNvPicPr>
                 </pic:nvPicPr>
                 <pic:blipFill>
-                  <a:blip r:embed="rId21">
+                  <a:blip r:embed="rId39">
                     <a:extLst>
                       <a:ext uri="{28A0092B-C50C-407E-A947-70E740481C1C}">
                         <a14:useLocalDpi xmlns:a14="http://schemas.microsoft.com/office/drawing/2010/main" val="0"/>
@@ -17933,12 +18125,21 @@
                               <w:szCs w:val="18"/>
                             </w:rPr>
                           </w:pPr>
+                          <w:proofErr w:type="spellStart"/>
                           <w:r>
                             <w:rPr>
                               <w:sz w:val="18"/>
                               <w:szCs w:val="18"/>
                             </w:rPr>
-                            <w:t xml:space="preserve">Page </w:t>
+                            <w:t>Page</w:t>
+                          </w:r>
+                          <w:proofErr w:type="spellEnd"/>
+                          <w:r>
+                            <w:rPr>
+                              <w:sz w:val="18"/>
+                              <w:szCs w:val="18"/>
+                            </w:rPr>
+                            <w:t xml:space="preserve"> </w:t>
                           </w:r>
                           <w:r>
                             <w:rPr>
@@ -17981,7 +18182,23 @@
                               <w:sz w:val="18"/>
                               <w:szCs w:val="18"/>
                             </w:rPr>
-                            <w:t xml:space="preserve"> of </w:t>
+                            <w:t xml:space="preserve"> </w:t>
+                          </w:r>
+                          <w:proofErr w:type="spellStart"/>
+                          <w:r>
+                            <w:rPr>
+                              <w:sz w:val="18"/>
+                              <w:szCs w:val="18"/>
+                            </w:rPr>
+                            <w:t>of</w:t>
+                          </w:r>
+                          <w:proofErr w:type="spellEnd"/>
+                          <w:r>
+                            <w:rPr>
+                              <w:sz w:val="18"/>
+                              <w:szCs w:val="18"/>
+                            </w:rPr>
+                            <w:t xml:space="preserve"> </w:t>
                           </w:r>
                           <w:r>
                             <w:rPr>

</xml_diff>

<commit_message>
Minor fixes on loops advanced
</commit_message>
<xml_diff>
--- a/Courses/Software-Sciences/Module-1-OOP/04.2-Loops-Advanced/04.2-Loops-Advanced-Exercises.docx
+++ b/Courses/Software-Sciences/Module-1-OOP/04.2-Loops-Advanced/04.2-Loops-Advanced-Exercises.docx
@@ -1,6 +1,6 @@
 
 <file path=word/document.xml><?xml version="1.0" encoding="utf-8"?>
-<w:document xmlns:wpc="http://schemas.microsoft.com/office/word/2010/wordprocessingCanvas" xmlns:cx="http://schemas.microsoft.com/office/drawing/2014/chartex" xmlns:cx1="http://schemas.microsoft.com/office/drawing/2015/9/8/chartex" xmlns:cx2="http://schemas.microsoft.com/office/drawing/2015/10/21/chartex" xmlns:cx3="http://schemas.microsoft.com/office/drawing/2016/5/9/chartex" xmlns:cx4="http://schemas.microsoft.com/office/drawing/2016/5/10/chartex" xmlns:cx5="http://schemas.microsoft.com/office/drawing/2016/5/11/chartex" xmlns:cx6="http://schemas.microsoft.com/office/drawing/2016/5/12/chartex" xmlns:cx7="http://schemas.microsoft.com/office/drawing/2016/5/13/chartex" xmlns:cx8="http://schemas.microsoft.com/office/drawing/2016/5/14/chartex" xmlns:mc="http://schemas.openxmlformats.org/markup-compatibility/2006" xmlns:aink="http://schemas.microsoft.com/office/drawing/2016/ink" xmlns:am3d="http://schemas.microsoft.com/office/drawing/2017/model3d" xmlns:o="urn:schemas-microsoft-com:office:office" xmlns:oel="http://schemas.microsoft.com/office/2019/extlst" xmlns:r="http://schemas.openxmlformats.org/officeDocument/2006/relationships" xmlns:m="http://schemas.openxmlformats.org/officeDocument/2006/math" xmlns:v="urn:schemas-microsoft-com:vml" xmlns:wp14="http://schemas.microsoft.com/office/word/2010/wordprocessingDrawing" xmlns:wp="http://schemas.openxmlformats.org/drawingml/2006/wordprocessingDrawing" xmlns:w10="urn:schemas-microsoft-com:office:word" xmlns:w="http://schemas.openxmlformats.org/wordprocessingml/2006/main" xmlns:w14="http://schemas.microsoft.com/office/word/2010/wordml" xmlns:w15="http://schemas.microsoft.com/office/word/2012/wordml" xmlns:w16cex="http://schemas.microsoft.com/office/word/2018/wordml/cex" xmlns:w16cid="http://schemas.microsoft.com/office/word/2016/wordml/cid" xmlns:w16="http://schemas.microsoft.com/office/word/2018/wordml" xmlns:w16du="http://schemas.microsoft.com/office/word/2023/wordml/word16du" xmlns:w16sdtdh="http://schemas.microsoft.com/office/word/2020/wordml/sdtdatahash" xmlns:w16se="http://schemas.microsoft.com/office/word/2015/wordml/symex" xmlns:wpg="http://schemas.microsoft.com/office/word/2010/wordprocessingGroup" xmlns:wpi="http://schemas.microsoft.com/office/word/2010/wordprocessingInk" xmlns:wne="http://schemas.microsoft.com/office/word/2006/wordml" xmlns:wps="http://schemas.microsoft.com/office/word/2010/wordprocessingShape" mc:Ignorable="w14 w15 w16se w16cid w16 w16cex w16sdtdh wp14">
+<w:document xmlns:wpc="http://schemas.microsoft.com/office/word/2010/wordprocessingCanvas" xmlns:cx="http://schemas.microsoft.com/office/drawing/2014/chartex" xmlns:cx1="http://schemas.microsoft.com/office/drawing/2015/9/8/chartex" xmlns:cx2="http://schemas.microsoft.com/office/drawing/2015/10/21/chartex" xmlns:cx3="http://schemas.microsoft.com/office/drawing/2016/5/9/chartex" xmlns:cx4="http://schemas.microsoft.com/office/drawing/2016/5/10/chartex" xmlns:cx5="http://schemas.microsoft.com/office/drawing/2016/5/11/chartex" xmlns:cx6="http://schemas.microsoft.com/office/drawing/2016/5/12/chartex" xmlns:cx7="http://schemas.microsoft.com/office/drawing/2016/5/13/chartex" xmlns:cx8="http://schemas.microsoft.com/office/drawing/2016/5/14/chartex" xmlns:mc="http://schemas.openxmlformats.org/markup-compatibility/2006" xmlns:aink="http://schemas.microsoft.com/office/drawing/2016/ink" xmlns:am3d="http://schemas.microsoft.com/office/drawing/2017/model3d" xmlns:o="urn:schemas-microsoft-com:office:office" xmlns:oel="http://schemas.microsoft.com/office/2019/extlst" xmlns:r="http://schemas.openxmlformats.org/officeDocument/2006/relationships" xmlns:m="http://schemas.openxmlformats.org/officeDocument/2006/math" xmlns:v="urn:schemas-microsoft-com:vml" xmlns:wp14="http://schemas.microsoft.com/office/word/2010/wordprocessingDrawing" xmlns:wp="http://schemas.openxmlformats.org/drawingml/2006/wordprocessingDrawing" xmlns:w10="urn:schemas-microsoft-com:office:word" xmlns:w="http://schemas.openxmlformats.org/wordprocessingml/2006/main" xmlns:w14="http://schemas.microsoft.com/office/word/2010/wordml" xmlns:w15="http://schemas.microsoft.com/office/word/2012/wordml" xmlns:w16cex="http://schemas.microsoft.com/office/word/2018/wordml/cex" xmlns:w16cid="http://schemas.microsoft.com/office/word/2016/wordml/cid" xmlns:w16="http://schemas.microsoft.com/office/word/2018/wordml" xmlns:w16sdtdh="http://schemas.microsoft.com/office/word/2020/wordml/sdtdatahash" xmlns:w16se="http://schemas.microsoft.com/office/word/2015/wordml/symex" xmlns:wpg="http://schemas.microsoft.com/office/word/2010/wordprocessingGroup" xmlns:wpi="http://schemas.microsoft.com/office/word/2010/wordprocessingInk" xmlns:wne="http://schemas.microsoft.com/office/word/2006/wordml" xmlns:wps="http://schemas.microsoft.com/office/word/2010/wordprocessingShape" mc:Ignorable="w14 w15 w16se w16cid w16 w16cex w16sdtdh wp14">
   <w:body>
     <w:p>
       <w:pPr>
@@ -13383,10 +13383,10 @@
         </w:rPr>
         <w:lastRenderedPageBreak/>
         <w:drawing>
-          <wp:inline distT="0" distB="0" distL="0" distR="0" wp14:anchorId="5259F91C" wp14:editId="5CB11845">
-            <wp:extent cx="6626225" cy="2578735"/>
-            <wp:effectExtent l="12700" t="12700" r="15875" b="12065"/>
-            <wp:docPr id="40" name="Picture 40" descr="Graphical user interface, text, application, email&#10;&#10;Description automatically generated"/>
+          <wp:inline distT="0" distB="0" distL="0" distR="0" wp14:anchorId="5259F91C" wp14:editId="723F8D2E">
+            <wp:extent cx="5976522" cy="2578735"/>
+            <wp:effectExtent l="12700" t="12700" r="18415" b="12065"/>
+            <wp:docPr id="40" name="Picture 40"/>
             <wp:cNvGraphicFramePr>
               <a:graphicFrameLocks xmlns:a="http://schemas.openxmlformats.org/drawingml/2006/main" noChangeAspect="1"/>
             </wp:cNvGraphicFramePr>
@@ -13394,11 +13394,17 @@
               <a:graphicData uri="http://schemas.openxmlformats.org/drawingml/2006/picture">
                 <pic:pic xmlns:pic="http://schemas.openxmlformats.org/drawingml/2006/picture">
                   <pic:nvPicPr>
-                    <pic:cNvPr id="40" name="Picture 40" descr="Graphical user interface, text, application, email&#10;&#10;Description automatically generated"/>
+                    <pic:cNvPr id="40" name="Picture 40"/>
                     <pic:cNvPicPr/>
                   </pic:nvPicPr>
                   <pic:blipFill>
-                    <a:blip r:embed="rId32"/>
+                    <a:blip r:embed="rId32" cstate="print">
+                      <a:extLst>
+                        <a:ext uri="{28A0092B-C50C-407E-A947-70E740481C1C}">
+                          <a14:useLocalDpi xmlns:a14="http://schemas.microsoft.com/office/drawing/2010/main" val="0"/>
+                        </a:ext>
+                      </a:extLst>
+                    </a:blip>
                     <a:stretch>
                       <a:fillRect/>
                     </a:stretch>
@@ -13406,7 +13412,7 @@
                   <pic:spPr>
                     <a:xfrm>
                       <a:off x="0" y="0"/>
-                      <a:ext cx="6626225" cy="2578735"/>
+                      <a:ext cx="5976522" cy="2578735"/>
                     </a:xfrm>
                     <a:prstGeom prst="rect">
                       <a:avLst/>
@@ -13478,10 +13484,10 @@
           <w:noProof/>
         </w:rPr>
         <w:drawing>
-          <wp:inline distT="0" distB="0" distL="0" distR="0" wp14:anchorId="0824F089" wp14:editId="5CC71DCA">
-            <wp:extent cx="3205007" cy="2637538"/>
+          <wp:inline distT="0" distB="0" distL="0" distR="0" wp14:anchorId="0824F089" wp14:editId="070EC964">
+            <wp:extent cx="2714836" cy="2664826"/>
             <wp:effectExtent l="0" t="0" r="0" b="0"/>
-            <wp:docPr id="36" name="Picture 36" descr="Graphical user interface, text&#10;&#10;Description automatically generated"/>
+            <wp:docPr id="36" name="Picture 36"/>
             <wp:cNvGraphicFramePr>
               <a:graphicFrameLocks xmlns:a="http://schemas.openxmlformats.org/drawingml/2006/main" noChangeAspect="1"/>
             </wp:cNvGraphicFramePr>
@@ -13489,11 +13495,17 @@
               <a:graphicData uri="http://schemas.openxmlformats.org/drawingml/2006/picture">
                 <pic:pic xmlns:pic="http://schemas.openxmlformats.org/drawingml/2006/picture">
                   <pic:nvPicPr>
-                    <pic:cNvPr id="36" name="Picture 36" descr="Graphical user interface, text&#10;&#10;Description automatically generated"/>
+                    <pic:cNvPr id="36" name="Picture 36"/>
                     <pic:cNvPicPr/>
                   </pic:nvPicPr>
                   <pic:blipFill>
-                    <a:blip r:embed="rId33"/>
+                    <a:blip r:embed="rId33" cstate="print">
+                      <a:extLst>
+                        <a:ext uri="{28A0092B-C50C-407E-A947-70E740481C1C}">
+                          <a14:useLocalDpi xmlns:a14="http://schemas.microsoft.com/office/drawing/2010/main" val="0"/>
+                        </a:ext>
+                      </a:extLst>
+                    </a:blip>
                     <a:stretch>
                       <a:fillRect/>
                     </a:stretch>
@@ -13501,7 +13513,7 @@
                   <pic:spPr>
                     <a:xfrm>
                       <a:off x="0" y="0"/>
-                      <a:ext cx="3238166" cy="2664826"/>
+                      <a:ext cx="2714836" cy="2664826"/>
                     </a:xfrm>
                     <a:prstGeom prst="rect">
                       <a:avLst/>
@@ -13527,10 +13539,10 @@
           <w:lang w:val="en-US"/>
         </w:rPr>
         <w:drawing>
-          <wp:inline distT="0" distB="0" distL="0" distR="0" wp14:anchorId="51970C2A" wp14:editId="495A9BD1">
-            <wp:extent cx="3206674" cy="2645505"/>
+          <wp:inline distT="0" distB="0" distL="0" distR="0" wp14:anchorId="51970C2A" wp14:editId="3983C590">
+            <wp:extent cx="2712362" cy="2662398"/>
             <wp:effectExtent l="0" t="0" r="0" b="0"/>
-            <wp:docPr id="39" name="Picture 39" descr="Graphical user interface, text, application&#10;&#10;Description automatically generated"/>
+            <wp:docPr id="39" name="Picture 39"/>
             <wp:cNvGraphicFramePr>
               <a:graphicFrameLocks xmlns:a="http://schemas.openxmlformats.org/drawingml/2006/main" noChangeAspect="1"/>
             </wp:cNvGraphicFramePr>
@@ -13538,11 +13550,17 @@
               <a:graphicData uri="http://schemas.openxmlformats.org/drawingml/2006/picture">
                 <pic:pic xmlns:pic="http://schemas.openxmlformats.org/drawingml/2006/picture">
                   <pic:nvPicPr>
-                    <pic:cNvPr id="39" name="Picture 39" descr="Graphical user interface, text, application&#10;&#10;Description automatically generated"/>
+                    <pic:cNvPr id="39" name="Picture 39"/>
                     <pic:cNvPicPr/>
                   </pic:nvPicPr>
                   <pic:blipFill>
-                    <a:blip r:embed="rId29"/>
+                    <a:blip r:embed="rId34" cstate="print">
+                      <a:extLst>
+                        <a:ext uri="{28A0092B-C50C-407E-A947-70E740481C1C}">
+                          <a14:useLocalDpi xmlns:a14="http://schemas.microsoft.com/office/drawing/2010/main" val="0"/>
+                        </a:ext>
+                      </a:extLst>
+                    </a:blip>
                     <a:stretch>
                       <a:fillRect/>
                     </a:stretch>
@@ -13550,7 +13568,7 @@
                   <pic:spPr>
                     <a:xfrm>
                       <a:off x="0" y="0"/>
-                      <a:ext cx="3227151" cy="2662398"/>
+                      <a:ext cx="2712362" cy="2662398"/>
                     </a:xfrm>
                     <a:prstGeom prst="rect">
                       <a:avLst/>
@@ -16127,8 +16145,8 @@
     </w:tbl>
     <w:p/>
     <w:sectPr>
-      <w:headerReference w:type="default" r:id="rId34"/>
-      <w:footerReference w:type="default" r:id="rId35"/>
+      <w:headerReference w:type="default" r:id="rId35"/>
+      <w:footerReference w:type="default" r:id="rId36"/>
       <w:pgSz w:w="11909" w:h="16834" w:code="9"/>
       <w:pgMar w:top="567" w:right="737" w:bottom="1077" w:left="737" w:header="567" w:footer="794" w:gutter="0"/>
       <w:cols w:space="720"/>
@@ -16139,7 +16157,7 @@
 </file>
 
 <file path=word/endnotes.xml><?xml version="1.0" encoding="utf-8"?>
-<w:endnotes xmlns:wpc="http://schemas.microsoft.com/office/word/2010/wordprocessingCanvas" xmlns:cx="http://schemas.microsoft.com/office/drawing/2014/chartex" xmlns:cx1="http://schemas.microsoft.com/office/drawing/2015/9/8/chartex" xmlns:cx2="http://schemas.microsoft.com/office/drawing/2015/10/21/chartex" xmlns:cx3="http://schemas.microsoft.com/office/drawing/2016/5/9/chartex" xmlns:cx4="http://schemas.microsoft.com/office/drawing/2016/5/10/chartex" xmlns:cx5="http://schemas.microsoft.com/office/drawing/2016/5/11/chartex" xmlns:cx6="http://schemas.microsoft.com/office/drawing/2016/5/12/chartex" xmlns:cx7="http://schemas.microsoft.com/office/drawing/2016/5/13/chartex" xmlns:cx8="http://schemas.microsoft.com/office/drawing/2016/5/14/chartex" xmlns:mc="http://schemas.openxmlformats.org/markup-compatibility/2006" xmlns:aink="http://schemas.microsoft.com/office/drawing/2016/ink" xmlns:am3d="http://schemas.microsoft.com/office/drawing/2017/model3d" xmlns:o="urn:schemas-microsoft-com:office:office" xmlns:oel="http://schemas.microsoft.com/office/2019/extlst" xmlns:r="http://schemas.openxmlformats.org/officeDocument/2006/relationships" xmlns:m="http://schemas.openxmlformats.org/officeDocument/2006/math" xmlns:v="urn:schemas-microsoft-com:vml" xmlns:wp14="http://schemas.microsoft.com/office/word/2010/wordprocessingDrawing" xmlns:wp="http://schemas.openxmlformats.org/drawingml/2006/wordprocessingDrawing" xmlns:w10="urn:schemas-microsoft-com:office:word" xmlns:w="http://schemas.openxmlformats.org/wordprocessingml/2006/main" xmlns:w14="http://schemas.microsoft.com/office/word/2010/wordml" xmlns:w15="http://schemas.microsoft.com/office/word/2012/wordml" xmlns:w16cex="http://schemas.microsoft.com/office/word/2018/wordml/cex" xmlns:w16cid="http://schemas.microsoft.com/office/word/2016/wordml/cid" xmlns:w16="http://schemas.microsoft.com/office/word/2018/wordml" xmlns:w16du="http://schemas.microsoft.com/office/word/2023/wordml/word16du" xmlns:w16sdtdh="http://schemas.microsoft.com/office/word/2020/wordml/sdtdatahash" xmlns:w16se="http://schemas.microsoft.com/office/word/2015/wordml/symex" xmlns:wpg="http://schemas.microsoft.com/office/word/2010/wordprocessingGroup" xmlns:wpi="http://schemas.microsoft.com/office/word/2010/wordprocessingInk" xmlns:wne="http://schemas.microsoft.com/office/word/2006/wordml" xmlns:wps="http://schemas.microsoft.com/office/word/2010/wordprocessingShape" mc:Ignorable="w14 w15 w16se w16cid w16 w16cex w16sdtdh wp14">
+<w:endnotes xmlns:wpc="http://schemas.microsoft.com/office/word/2010/wordprocessingCanvas" xmlns:cx="http://schemas.microsoft.com/office/drawing/2014/chartex" xmlns:cx1="http://schemas.microsoft.com/office/drawing/2015/9/8/chartex" xmlns:cx2="http://schemas.microsoft.com/office/drawing/2015/10/21/chartex" xmlns:cx3="http://schemas.microsoft.com/office/drawing/2016/5/9/chartex" xmlns:cx4="http://schemas.microsoft.com/office/drawing/2016/5/10/chartex" xmlns:cx5="http://schemas.microsoft.com/office/drawing/2016/5/11/chartex" xmlns:cx6="http://schemas.microsoft.com/office/drawing/2016/5/12/chartex" xmlns:cx7="http://schemas.microsoft.com/office/drawing/2016/5/13/chartex" xmlns:cx8="http://schemas.microsoft.com/office/drawing/2016/5/14/chartex" xmlns:mc="http://schemas.openxmlformats.org/markup-compatibility/2006" xmlns:aink="http://schemas.microsoft.com/office/drawing/2016/ink" xmlns:am3d="http://schemas.microsoft.com/office/drawing/2017/model3d" xmlns:o="urn:schemas-microsoft-com:office:office" xmlns:oel="http://schemas.microsoft.com/office/2019/extlst" xmlns:r="http://schemas.openxmlformats.org/officeDocument/2006/relationships" xmlns:m="http://schemas.openxmlformats.org/officeDocument/2006/math" xmlns:v="urn:schemas-microsoft-com:vml" xmlns:wp14="http://schemas.microsoft.com/office/word/2010/wordprocessingDrawing" xmlns:wp="http://schemas.openxmlformats.org/drawingml/2006/wordprocessingDrawing" xmlns:w10="urn:schemas-microsoft-com:office:word" xmlns:w="http://schemas.openxmlformats.org/wordprocessingml/2006/main" xmlns:w14="http://schemas.microsoft.com/office/word/2010/wordml" xmlns:w15="http://schemas.microsoft.com/office/word/2012/wordml" xmlns:w16cex="http://schemas.microsoft.com/office/word/2018/wordml/cex" xmlns:w16cid="http://schemas.microsoft.com/office/word/2016/wordml/cid" xmlns:w16="http://schemas.microsoft.com/office/word/2018/wordml" xmlns:w16sdtdh="http://schemas.microsoft.com/office/word/2020/wordml/sdtdatahash" xmlns:w16se="http://schemas.microsoft.com/office/word/2015/wordml/symex" xmlns:wpg="http://schemas.microsoft.com/office/word/2010/wordprocessingGroup" xmlns:wpi="http://schemas.microsoft.com/office/word/2010/wordprocessingInk" xmlns:wne="http://schemas.microsoft.com/office/word/2006/wordml" xmlns:wps="http://schemas.microsoft.com/office/word/2010/wordprocessingShape" mc:Ignorable="w14 w15 w16se w16cid w16 w16cex w16sdtdh wp14">
   <w:endnote w:type="separator" w:id="-1">
     <w:p>
       <w:pPr>
@@ -16164,7 +16182,7 @@
 </file>
 
 <file path=word/footer1.xml><?xml version="1.0" encoding="utf-8"?>
-<w:ftr xmlns:wpc="http://schemas.microsoft.com/office/word/2010/wordprocessingCanvas" xmlns:cx="http://schemas.microsoft.com/office/drawing/2014/chartex" xmlns:cx1="http://schemas.microsoft.com/office/drawing/2015/9/8/chartex" xmlns:cx2="http://schemas.microsoft.com/office/drawing/2015/10/21/chartex" xmlns:cx3="http://schemas.microsoft.com/office/drawing/2016/5/9/chartex" xmlns:cx4="http://schemas.microsoft.com/office/drawing/2016/5/10/chartex" xmlns:cx5="http://schemas.microsoft.com/office/drawing/2016/5/11/chartex" xmlns:cx6="http://schemas.microsoft.com/office/drawing/2016/5/12/chartex" xmlns:cx7="http://schemas.microsoft.com/office/drawing/2016/5/13/chartex" xmlns:cx8="http://schemas.microsoft.com/office/drawing/2016/5/14/chartex" xmlns:mc="http://schemas.openxmlformats.org/markup-compatibility/2006" xmlns:aink="http://schemas.microsoft.com/office/drawing/2016/ink" xmlns:am3d="http://schemas.microsoft.com/office/drawing/2017/model3d" xmlns:o="urn:schemas-microsoft-com:office:office" xmlns:oel="http://schemas.microsoft.com/office/2019/extlst" xmlns:r="http://schemas.openxmlformats.org/officeDocument/2006/relationships" xmlns:m="http://schemas.openxmlformats.org/officeDocument/2006/math" xmlns:v="urn:schemas-microsoft-com:vml" xmlns:wp14="http://schemas.microsoft.com/office/word/2010/wordprocessingDrawing" xmlns:wp="http://schemas.openxmlformats.org/drawingml/2006/wordprocessingDrawing" xmlns:w10="urn:schemas-microsoft-com:office:word" xmlns:w="http://schemas.openxmlformats.org/wordprocessingml/2006/main" xmlns:w14="http://schemas.microsoft.com/office/word/2010/wordml" xmlns:w15="http://schemas.microsoft.com/office/word/2012/wordml" xmlns:w16cex="http://schemas.microsoft.com/office/word/2018/wordml/cex" xmlns:w16cid="http://schemas.microsoft.com/office/word/2016/wordml/cid" xmlns:w16="http://schemas.microsoft.com/office/word/2018/wordml" xmlns:w16du="http://schemas.microsoft.com/office/word/2023/wordml/word16du" xmlns:w16sdtdh="http://schemas.microsoft.com/office/word/2020/wordml/sdtdatahash" xmlns:w16se="http://schemas.microsoft.com/office/word/2015/wordml/symex" xmlns:wpg="http://schemas.microsoft.com/office/word/2010/wordprocessingGroup" xmlns:wpi="http://schemas.microsoft.com/office/word/2010/wordprocessingInk" xmlns:wne="http://schemas.microsoft.com/office/word/2006/wordml" xmlns:wps="http://schemas.microsoft.com/office/word/2010/wordprocessingShape" mc:Ignorable="w14 w15 w16se w16cid w16 w16cex w16sdtdh wp14">
+<w:ftr xmlns:wpc="http://schemas.microsoft.com/office/word/2010/wordprocessingCanvas" xmlns:cx="http://schemas.microsoft.com/office/drawing/2014/chartex" xmlns:cx1="http://schemas.microsoft.com/office/drawing/2015/9/8/chartex" xmlns:cx2="http://schemas.microsoft.com/office/drawing/2015/10/21/chartex" xmlns:cx3="http://schemas.microsoft.com/office/drawing/2016/5/9/chartex" xmlns:cx4="http://schemas.microsoft.com/office/drawing/2016/5/10/chartex" xmlns:cx5="http://schemas.microsoft.com/office/drawing/2016/5/11/chartex" xmlns:cx6="http://schemas.microsoft.com/office/drawing/2016/5/12/chartex" xmlns:cx7="http://schemas.microsoft.com/office/drawing/2016/5/13/chartex" xmlns:cx8="http://schemas.microsoft.com/office/drawing/2016/5/14/chartex" xmlns:mc="http://schemas.openxmlformats.org/markup-compatibility/2006" xmlns:aink="http://schemas.microsoft.com/office/drawing/2016/ink" xmlns:am3d="http://schemas.microsoft.com/office/drawing/2017/model3d" xmlns:o="urn:schemas-microsoft-com:office:office" xmlns:oel="http://schemas.microsoft.com/office/2019/extlst" xmlns:r="http://schemas.openxmlformats.org/officeDocument/2006/relationships" xmlns:m="http://schemas.openxmlformats.org/officeDocument/2006/math" xmlns:v="urn:schemas-microsoft-com:vml" xmlns:wp14="http://schemas.microsoft.com/office/word/2010/wordprocessingDrawing" xmlns:wp="http://schemas.openxmlformats.org/drawingml/2006/wordprocessingDrawing" xmlns:w10="urn:schemas-microsoft-com:office:word" xmlns:w="http://schemas.openxmlformats.org/wordprocessingml/2006/main" xmlns:w14="http://schemas.microsoft.com/office/word/2010/wordml" xmlns:w15="http://schemas.microsoft.com/office/word/2012/wordml" xmlns:w16cex="http://schemas.microsoft.com/office/word/2018/wordml/cex" xmlns:w16cid="http://schemas.microsoft.com/office/word/2016/wordml/cid" xmlns:w16="http://schemas.microsoft.com/office/word/2018/wordml" xmlns:w16sdtdh="http://schemas.microsoft.com/office/word/2020/wordml/sdtdatahash" xmlns:w16se="http://schemas.microsoft.com/office/word/2015/wordml/symex" xmlns:wpg="http://schemas.microsoft.com/office/word/2010/wordprocessingGroup" xmlns:wpi="http://schemas.microsoft.com/office/word/2010/wordprocessingInk" xmlns:wne="http://schemas.microsoft.com/office/word/2006/wordml" xmlns:wps="http://schemas.microsoft.com/office/word/2010/wordprocessingShape" mc:Ignorable="w14 w15 w16se w16cid w16 w16cex w16sdtdh wp14">
   <w:p>
     <w:pPr>
       <w:pStyle w:val="Footer"/>
@@ -16259,7 +16277,7 @@
             </wp:anchor>
           </w:drawing>
         </mc:Choice>
-        <mc:Fallback>
+        <mc:Fallback xmlns:w16du="http://schemas.microsoft.com/office/word/2023/wordml/word16du">
           <w:pict>
             <v:shapetype w14:anchorId="41B1E642" id="_x0000_t202" coordsize="21600,21600" o:spt="202" path="m,l,21600r21600,l21600,xe">
               <v:stroke joinstyle="miter"/>
@@ -17030,7 +17048,7 @@
             </wp:anchor>
           </w:drawing>
         </mc:Choice>
-        <mc:Fallback>
+        <mc:Fallback xmlns:w16du="http://schemas.microsoft.com/office/word/2023/wordml/word16du">
           <w:pict>
             <v:shape w14:anchorId="2074F399" id="Text Box 16" o:spid="_x0000_s1027" type="#_x0000_t202" style="position:absolute;margin-left:109pt;margin-top:7pt;width:411.4pt;height:40.45pt;z-index:251657216;visibility:visible;mso-wrap-style:square;mso-width-percent:0;mso-height-percent:0;mso-wrap-distance-left:9pt;mso-wrap-distance-top:0;mso-wrap-distance-right:9pt;mso-wrap-distance-bottom:0;mso-position-horizontal:absolute;mso-position-horizontal-relative:text;mso-position-vertical:absolute;mso-position-vertical-relative:text;mso-width-percent:0;mso-height-percent:0;mso-width-relative:page;mso-height-relative:page;v-text-anchor:top" o:gfxdata="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" filled="f" stroked="f">
               <v:textbox inset=".5mm,1.2mm,.5mm,.5mm">
@@ -17856,7 +17874,7 @@
             </wp:anchor>
           </w:drawing>
         </mc:Choice>
-        <mc:Fallback>
+        <mc:Fallback xmlns:w16du="http://schemas.microsoft.com/office/word/2023/wordml/word16du">
           <w:pict>
             <v:line w14:anchorId="60BE7D18" id="Straight Connector 19" o:spid="_x0000_s1026" style="position:absolute;flip:y;z-index:251622400;visibility:visible;mso-wrap-style:square;mso-width-percent:0;mso-height-percent:0;mso-wrap-distance-left:9pt;mso-wrap-distance-top:0;mso-wrap-distance-right:9pt;mso-wrap-distance-bottom:0;mso-position-horizontal:absolute;mso-position-horizontal-relative:text;mso-position-vertical:absolute;mso-position-vertical-relative:text;mso-width-percent:0;mso-height-percent:0;mso-width-relative:page;mso-height-relative:page" from="-.1pt,5.2pt" to="520.7pt,5.2pt" o:gfxdata="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" strokecolor="#974706 [1609]" strokeweight="1pt">
               <v:stroke endcap="round"/>
@@ -18035,7 +18053,7 @@
             </wp:anchor>
           </w:drawing>
         </mc:Choice>
-        <mc:Fallback>
+        <mc:Fallback xmlns:w16du="http://schemas.microsoft.com/office/word/2023/wordml/word16du">
           <w:pict>
             <v:shape w14:anchorId="60DB5C39" id="Text Box 4" o:spid="_x0000_s1028" type="#_x0000_t202" style="position:absolute;margin-left:444.65pt;margin-top:26.95pt;width:70.9pt;height:15.9pt;z-index:251663360;visibility:visible;mso-wrap-style:square;mso-width-percent:0;mso-height-percent:0;mso-wrap-distance-left:9pt;mso-wrap-distance-top:0;mso-wrap-distance-right:9pt;mso-wrap-distance-bottom:0;mso-position-horizontal:absolute;mso-position-horizontal-relative:text;mso-position-vertical:absolute;mso-position-vertical-relative:text;mso-width-percent:0;mso-height-percent:0;mso-width-relative:page;mso-height-relative:page;v-text-anchor:middle" o:gfxdata="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" filled="f" stroked="f" strokeweight=".5pt">
               <v:textbox inset="0,0,0,0">
@@ -18148,7 +18166,7 @@
 </file>
 
 <file path=word/footnotes.xml><?xml version="1.0" encoding="utf-8"?>
-<w:footnotes xmlns:wpc="http://schemas.microsoft.com/office/word/2010/wordprocessingCanvas" xmlns:cx="http://schemas.microsoft.com/office/drawing/2014/chartex" xmlns:cx1="http://schemas.microsoft.com/office/drawing/2015/9/8/chartex" xmlns:cx2="http://schemas.microsoft.com/office/drawing/2015/10/21/chartex" xmlns:cx3="http://schemas.microsoft.com/office/drawing/2016/5/9/chartex" xmlns:cx4="http://schemas.microsoft.com/office/drawing/2016/5/10/chartex" xmlns:cx5="http://schemas.microsoft.com/office/drawing/2016/5/11/chartex" xmlns:cx6="http://schemas.microsoft.com/office/drawing/2016/5/12/chartex" xmlns:cx7="http://schemas.microsoft.com/office/drawing/2016/5/13/chartex" xmlns:cx8="http://schemas.microsoft.com/office/drawing/2016/5/14/chartex" xmlns:mc="http://schemas.openxmlformats.org/markup-compatibility/2006" xmlns:aink="http://schemas.microsoft.com/office/drawing/2016/ink" xmlns:am3d="http://schemas.microsoft.com/office/drawing/2017/model3d" xmlns:o="urn:schemas-microsoft-com:office:office" xmlns:oel="http://schemas.microsoft.com/office/2019/extlst" xmlns:r="http://schemas.openxmlformats.org/officeDocument/2006/relationships" xmlns:m="http://schemas.openxmlformats.org/officeDocument/2006/math" xmlns:v="urn:schemas-microsoft-com:vml" xmlns:wp14="http://schemas.microsoft.com/office/word/2010/wordprocessingDrawing" xmlns:wp="http://schemas.openxmlformats.org/drawingml/2006/wordprocessingDrawing" xmlns:w10="urn:schemas-microsoft-com:office:word" xmlns:w="http://schemas.openxmlformats.org/wordprocessingml/2006/main" xmlns:w14="http://schemas.microsoft.com/office/word/2010/wordml" xmlns:w15="http://schemas.microsoft.com/office/word/2012/wordml" xmlns:w16cex="http://schemas.microsoft.com/office/word/2018/wordml/cex" xmlns:w16cid="http://schemas.microsoft.com/office/word/2016/wordml/cid" xmlns:w16="http://schemas.microsoft.com/office/word/2018/wordml" xmlns:w16du="http://schemas.microsoft.com/office/word/2023/wordml/word16du" xmlns:w16sdtdh="http://schemas.microsoft.com/office/word/2020/wordml/sdtdatahash" xmlns:w16se="http://schemas.microsoft.com/office/word/2015/wordml/symex" xmlns:wpg="http://schemas.microsoft.com/office/word/2010/wordprocessingGroup" xmlns:wpi="http://schemas.microsoft.com/office/word/2010/wordprocessingInk" xmlns:wne="http://schemas.microsoft.com/office/word/2006/wordml" xmlns:wps="http://schemas.microsoft.com/office/word/2010/wordprocessingShape" mc:Ignorable="w14 w15 w16se w16cid w16 w16cex w16sdtdh wp14">
+<w:footnotes xmlns:wpc="http://schemas.microsoft.com/office/word/2010/wordprocessingCanvas" xmlns:cx="http://schemas.microsoft.com/office/drawing/2014/chartex" xmlns:cx1="http://schemas.microsoft.com/office/drawing/2015/9/8/chartex" xmlns:cx2="http://schemas.microsoft.com/office/drawing/2015/10/21/chartex" xmlns:cx3="http://schemas.microsoft.com/office/drawing/2016/5/9/chartex" xmlns:cx4="http://schemas.microsoft.com/office/drawing/2016/5/10/chartex" xmlns:cx5="http://schemas.microsoft.com/office/drawing/2016/5/11/chartex" xmlns:cx6="http://schemas.microsoft.com/office/drawing/2016/5/12/chartex" xmlns:cx7="http://schemas.microsoft.com/office/drawing/2016/5/13/chartex" xmlns:cx8="http://schemas.microsoft.com/office/drawing/2016/5/14/chartex" xmlns:mc="http://schemas.openxmlformats.org/markup-compatibility/2006" xmlns:aink="http://schemas.microsoft.com/office/drawing/2016/ink" xmlns:am3d="http://schemas.microsoft.com/office/drawing/2017/model3d" xmlns:o="urn:schemas-microsoft-com:office:office" xmlns:oel="http://schemas.microsoft.com/office/2019/extlst" xmlns:r="http://schemas.openxmlformats.org/officeDocument/2006/relationships" xmlns:m="http://schemas.openxmlformats.org/officeDocument/2006/math" xmlns:v="urn:schemas-microsoft-com:vml" xmlns:wp14="http://schemas.microsoft.com/office/word/2010/wordprocessingDrawing" xmlns:wp="http://schemas.openxmlformats.org/drawingml/2006/wordprocessingDrawing" xmlns:w10="urn:schemas-microsoft-com:office:word" xmlns:w="http://schemas.openxmlformats.org/wordprocessingml/2006/main" xmlns:w14="http://schemas.microsoft.com/office/word/2010/wordml" xmlns:w15="http://schemas.microsoft.com/office/word/2012/wordml" xmlns:w16cex="http://schemas.microsoft.com/office/word/2018/wordml/cex" xmlns:w16cid="http://schemas.microsoft.com/office/word/2016/wordml/cid" xmlns:w16="http://schemas.microsoft.com/office/word/2018/wordml" xmlns:w16sdtdh="http://schemas.microsoft.com/office/word/2020/wordml/sdtdatahash" xmlns:w16se="http://schemas.microsoft.com/office/word/2015/wordml/symex" xmlns:wpg="http://schemas.microsoft.com/office/word/2010/wordprocessingGroup" xmlns:wpi="http://schemas.microsoft.com/office/word/2010/wordprocessingInk" xmlns:wne="http://schemas.microsoft.com/office/word/2006/wordml" xmlns:wps="http://schemas.microsoft.com/office/word/2010/wordprocessingShape" mc:Ignorable="w14 w15 w16se w16cid w16 w16cex w16sdtdh wp14">
   <w:footnote w:type="separator" w:id="-1">
     <w:p>
       <w:pPr>
@@ -18173,7 +18191,7 @@
 </file>
 
 <file path=word/header1.xml><?xml version="1.0" encoding="utf-8"?>
-<w:hdr xmlns:wpc="http://schemas.microsoft.com/office/word/2010/wordprocessingCanvas" xmlns:cx="http://schemas.microsoft.com/office/drawing/2014/chartex" xmlns:cx1="http://schemas.microsoft.com/office/drawing/2015/9/8/chartex" xmlns:cx2="http://schemas.microsoft.com/office/drawing/2015/10/21/chartex" xmlns:cx3="http://schemas.microsoft.com/office/drawing/2016/5/9/chartex" xmlns:cx4="http://schemas.microsoft.com/office/drawing/2016/5/10/chartex" xmlns:cx5="http://schemas.microsoft.com/office/drawing/2016/5/11/chartex" xmlns:cx6="http://schemas.microsoft.com/office/drawing/2016/5/12/chartex" xmlns:cx7="http://schemas.microsoft.com/office/drawing/2016/5/13/chartex" xmlns:cx8="http://schemas.microsoft.com/office/drawing/2016/5/14/chartex" xmlns:mc="http://schemas.openxmlformats.org/markup-compatibility/2006" xmlns:aink="http://schemas.microsoft.com/office/drawing/2016/ink" xmlns:am3d="http://schemas.microsoft.com/office/drawing/2017/model3d" xmlns:o="urn:schemas-microsoft-com:office:office" xmlns:oel="http://schemas.microsoft.com/office/2019/extlst" xmlns:r="http://schemas.openxmlformats.org/officeDocument/2006/relationships" xmlns:m="http://schemas.openxmlformats.org/officeDocument/2006/math" xmlns:v="urn:schemas-microsoft-com:vml" xmlns:wp14="http://schemas.microsoft.com/office/word/2010/wordprocessingDrawing" xmlns:wp="http://schemas.openxmlformats.org/drawingml/2006/wordprocessingDrawing" xmlns:w10="urn:schemas-microsoft-com:office:word" xmlns:w="http://schemas.openxmlformats.org/wordprocessingml/2006/main" xmlns:w14="http://schemas.microsoft.com/office/word/2010/wordml" xmlns:w15="http://schemas.microsoft.com/office/word/2012/wordml" xmlns:w16cex="http://schemas.microsoft.com/office/word/2018/wordml/cex" xmlns:w16cid="http://schemas.microsoft.com/office/word/2016/wordml/cid" xmlns:w16="http://schemas.microsoft.com/office/word/2018/wordml" xmlns:w16du="http://schemas.microsoft.com/office/word/2023/wordml/word16du" xmlns:w16sdtdh="http://schemas.microsoft.com/office/word/2020/wordml/sdtdatahash" xmlns:w16se="http://schemas.microsoft.com/office/word/2015/wordml/symex" xmlns:wpg="http://schemas.microsoft.com/office/word/2010/wordprocessingGroup" xmlns:wpi="http://schemas.microsoft.com/office/word/2010/wordprocessingInk" xmlns:wne="http://schemas.microsoft.com/office/word/2006/wordml" xmlns:wps="http://schemas.microsoft.com/office/word/2010/wordprocessingShape" mc:Ignorable="w14 w15 w16se w16cid w16 w16cex w16sdtdh wp14">
+<w:hdr xmlns:wpc="http://schemas.microsoft.com/office/word/2010/wordprocessingCanvas" xmlns:cx="http://schemas.microsoft.com/office/drawing/2014/chartex" xmlns:cx1="http://schemas.microsoft.com/office/drawing/2015/9/8/chartex" xmlns:cx2="http://schemas.microsoft.com/office/drawing/2015/10/21/chartex" xmlns:cx3="http://schemas.microsoft.com/office/drawing/2016/5/9/chartex" xmlns:cx4="http://schemas.microsoft.com/office/drawing/2016/5/10/chartex" xmlns:cx5="http://schemas.microsoft.com/office/drawing/2016/5/11/chartex" xmlns:cx6="http://schemas.microsoft.com/office/drawing/2016/5/12/chartex" xmlns:cx7="http://schemas.microsoft.com/office/drawing/2016/5/13/chartex" xmlns:cx8="http://schemas.microsoft.com/office/drawing/2016/5/14/chartex" xmlns:mc="http://schemas.openxmlformats.org/markup-compatibility/2006" xmlns:aink="http://schemas.microsoft.com/office/drawing/2016/ink" xmlns:am3d="http://schemas.microsoft.com/office/drawing/2017/model3d" xmlns:o="urn:schemas-microsoft-com:office:office" xmlns:oel="http://schemas.microsoft.com/office/2019/extlst" xmlns:r="http://schemas.openxmlformats.org/officeDocument/2006/relationships" xmlns:m="http://schemas.openxmlformats.org/officeDocument/2006/math" xmlns:v="urn:schemas-microsoft-com:vml" xmlns:wp14="http://schemas.microsoft.com/office/word/2010/wordprocessingDrawing" xmlns:wp="http://schemas.openxmlformats.org/drawingml/2006/wordprocessingDrawing" xmlns:w10="urn:schemas-microsoft-com:office:word" xmlns:w="http://schemas.openxmlformats.org/wordprocessingml/2006/main" xmlns:w14="http://schemas.microsoft.com/office/word/2010/wordml" xmlns:w15="http://schemas.microsoft.com/office/word/2012/wordml" xmlns:w16cex="http://schemas.microsoft.com/office/word/2018/wordml/cex" xmlns:w16cid="http://schemas.microsoft.com/office/word/2016/wordml/cid" xmlns:w16="http://schemas.microsoft.com/office/word/2018/wordml" xmlns:w16sdtdh="http://schemas.microsoft.com/office/word/2020/wordml/sdtdatahash" xmlns:w16se="http://schemas.microsoft.com/office/word/2015/wordml/symex" xmlns:wpg="http://schemas.microsoft.com/office/word/2010/wordprocessingGroup" xmlns:wpi="http://schemas.microsoft.com/office/word/2010/wordprocessingInk" xmlns:wne="http://schemas.microsoft.com/office/word/2006/wordml" xmlns:wps="http://schemas.microsoft.com/office/word/2010/wordprocessingShape" mc:Ignorable="w14 w15 w16se w16cid w16 w16cex w16sdtdh wp14">
   <w:p>
     <w:pPr>
       <w:pStyle w:val="Header"/>
@@ -18184,7 +18202,7 @@
 </file>
 
 <file path=word/numbering.xml><?xml version="1.0" encoding="utf-8"?>
-<w:numbering xmlns:wpc="http://schemas.microsoft.com/office/word/2010/wordprocessingCanvas" xmlns:cx="http://schemas.microsoft.com/office/drawing/2014/chartex" xmlns:cx1="http://schemas.microsoft.com/office/drawing/2015/9/8/chartex" xmlns:cx2="http://schemas.microsoft.com/office/drawing/2015/10/21/chartex" xmlns:cx3="http://schemas.microsoft.com/office/drawing/2016/5/9/chartex" xmlns:cx4="http://schemas.microsoft.com/office/drawing/2016/5/10/chartex" xmlns:cx5="http://schemas.microsoft.com/office/drawing/2016/5/11/chartex" xmlns:cx6="http://schemas.microsoft.com/office/drawing/2016/5/12/chartex" xmlns:cx7="http://schemas.microsoft.com/office/drawing/2016/5/13/chartex" xmlns:cx8="http://schemas.microsoft.com/office/drawing/2016/5/14/chartex" xmlns:mc="http://schemas.openxmlformats.org/markup-compatibility/2006" xmlns:aink="http://schemas.microsoft.com/office/drawing/2016/ink" xmlns:am3d="http://schemas.microsoft.com/office/drawing/2017/model3d" xmlns:o="urn:schemas-microsoft-com:office:office" xmlns:oel="http://schemas.microsoft.com/office/2019/extlst" xmlns:r="http://schemas.openxmlformats.org/officeDocument/2006/relationships" xmlns:m="http://schemas.openxmlformats.org/officeDocument/2006/math" xmlns:v="urn:schemas-microsoft-com:vml" xmlns:wp14="http://schemas.microsoft.com/office/word/2010/wordprocessingDrawing" xmlns:wp="http://schemas.openxmlformats.org/drawingml/2006/wordprocessingDrawing" xmlns:w10="urn:schemas-microsoft-com:office:word" xmlns:w="http://schemas.openxmlformats.org/wordprocessingml/2006/main" xmlns:w14="http://schemas.microsoft.com/office/word/2010/wordml" xmlns:w15="http://schemas.microsoft.com/office/word/2012/wordml" xmlns:w16cex="http://schemas.microsoft.com/office/word/2018/wordml/cex" xmlns:w16cid="http://schemas.microsoft.com/office/word/2016/wordml/cid" xmlns:w16="http://schemas.microsoft.com/office/word/2018/wordml" xmlns:w16du="http://schemas.microsoft.com/office/word/2023/wordml/word16du" xmlns:w16sdtdh="http://schemas.microsoft.com/office/word/2020/wordml/sdtdatahash" xmlns:w16se="http://schemas.microsoft.com/office/word/2015/wordml/symex" xmlns:wpg="http://schemas.microsoft.com/office/word/2010/wordprocessingGroup" xmlns:wpi="http://schemas.microsoft.com/office/word/2010/wordprocessingInk" xmlns:wne="http://schemas.microsoft.com/office/word/2006/wordml" xmlns:wps="http://schemas.microsoft.com/office/word/2010/wordprocessingShape" mc:Ignorable="w14 w15 w16se w16cid w16 w16cex w16sdtdh wp14">
+<w:numbering xmlns:wpc="http://schemas.microsoft.com/office/word/2010/wordprocessingCanvas" xmlns:cx="http://schemas.microsoft.com/office/drawing/2014/chartex" xmlns:cx1="http://schemas.microsoft.com/office/drawing/2015/9/8/chartex" xmlns:cx2="http://schemas.microsoft.com/office/drawing/2015/10/21/chartex" xmlns:cx3="http://schemas.microsoft.com/office/drawing/2016/5/9/chartex" xmlns:cx4="http://schemas.microsoft.com/office/drawing/2016/5/10/chartex" xmlns:cx5="http://schemas.microsoft.com/office/drawing/2016/5/11/chartex" xmlns:cx6="http://schemas.microsoft.com/office/drawing/2016/5/12/chartex" xmlns:cx7="http://schemas.microsoft.com/office/drawing/2016/5/13/chartex" xmlns:cx8="http://schemas.microsoft.com/office/drawing/2016/5/14/chartex" xmlns:mc="http://schemas.openxmlformats.org/markup-compatibility/2006" xmlns:aink="http://schemas.microsoft.com/office/drawing/2016/ink" xmlns:am3d="http://schemas.microsoft.com/office/drawing/2017/model3d" xmlns:o="urn:schemas-microsoft-com:office:office" xmlns:oel="http://schemas.microsoft.com/office/2019/extlst" xmlns:r="http://schemas.openxmlformats.org/officeDocument/2006/relationships" xmlns:m="http://schemas.openxmlformats.org/officeDocument/2006/math" xmlns:v="urn:schemas-microsoft-com:vml" xmlns:wp14="http://schemas.microsoft.com/office/word/2010/wordprocessingDrawing" xmlns:wp="http://schemas.openxmlformats.org/drawingml/2006/wordprocessingDrawing" xmlns:w10="urn:schemas-microsoft-com:office:word" xmlns:w="http://schemas.openxmlformats.org/wordprocessingml/2006/main" xmlns:w14="http://schemas.microsoft.com/office/word/2010/wordml" xmlns:w15="http://schemas.microsoft.com/office/word/2012/wordml" xmlns:w16cex="http://schemas.microsoft.com/office/word/2018/wordml/cex" xmlns:w16cid="http://schemas.microsoft.com/office/word/2016/wordml/cid" xmlns:w16="http://schemas.microsoft.com/office/word/2018/wordml" xmlns:w16sdtdh="http://schemas.microsoft.com/office/word/2020/wordml/sdtdatahash" xmlns:w16se="http://schemas.microsoft.com/office/word/2015/wordml/symex" xmlns:wpg="http://schemas.microsoft.com/office/word/2010/wordprocessingGroup" xmlns:wpi="http://schemas.microsoft.com/office/word/2010/wordprocessingInk" xmlns:wne="http://schemas.microsoft.com/office/word/2006/wordml" xmlns:wps="http://schemas.microsoft.com/office/word/2010/wordprocessingShape" mc:Ignorable="w14 w15 w16se w16cid w16 w16cex w16sdtdh wp14">
   <w:abstractNum w:abstractNumId="0" w15:restartNumberingAfterBreak="0">
     <w:nsid w:val="03CC6A32"/>
     <w:multiLevelType w:val="hybridMultilevel"/>

</xml_diff>

<commit_message>
fix in the problem "GUI App: Building"
</commit_message>
<xml_diff>
--- a/Courses/Software-Sciences/Module-1-OOP/04.2-Loops-Advanced/04.2-Loops-Advanced-Exercises.docx
+++ b/Courses/Software-Sciences/Module-1-OOP/04.2-Loops-Advanced/04.2-Loops-Advanced-Exercises.docx
@@ -11263,7 +11263,40 @@
         </w:rPr>
       </w:pPr>
       <w:r>
-        <w:t xml:space="preserve">Напишете програма, която извежда на конзолата </w:t>
+        <w:t xml:space="preserve">Напишете програма, която </w:t>
+      </w:r>
+      <w:r>
+        <w:rPr>
+          <w:b/>
+          <w:bCs/>
+        </w:rPr>
+        <w:t xml:space="preserve">визуализира схематично етажите и </w:t>
+      </w:r>
+      <w:r>
+        <w:rPr>
+          <w:b/>
+          <w:bCs/>
+        </w:rPr>
+        <w:t>помещенията</w:t>
+      </w:r>
+      <w:r>
+        <w:rPr>
+          <w:b/>
+          <w:bCs/>
+        </w:rPr>
+        <w:t xml:space="preserve"> в една сграда</w:t>
+      </w:r>
+      <w:r>
+        <w:t xml:space="preserve">. Да се </w:t>
+      </w:r>
+      <w:r>
+        <w:t>изве</w:t>
+      </w:r>
+      <w:r>
+        <w:t>дат</w:t>
+      </w:r>
+      <w:r>
+        <w:t xml:space="preserve"> на конзолата </w:t>
       </w:r>
       <w:r>
         <w:rPr>
@@ -11273,7 +11306,13 @@
         <w:t>номерата на стаите</w:t>
       </w:r>
       <w:r>
-        <w:t xml:space="preserve"> в една сграда </w:t>
+        <w:t xml:space="preserve"> в сграда</w:t>
+      </w:r>
+      <w:r>
+        <w:t>та</w:t>
+      </w:r>
+      <w:r>
+        <w:t xml:space="preserve"> </w:t>
       </w:r>
       <w:r>
         <w:rPr>
@@ -11728,7 +11767,7 @@
       </w:tr>
       <w:tr>
         <w:trPr>
-          <w:trHeight w:val="1679"/>
+          <w:trHeight w:val="1547"/>
           <w:jc w:val="center"/>
         </w:trPr>
         <w:tc>
@@ -11918,6 +11957,12 @@
               <w:t xml:space="preserve"> стаи на етаж. Нечетните етажи имат само апартаменти, а четните само офиси.</w:t>
             </w:r>
           </w:p>
+          <w:p>
+            <w:pPr>
+              <w:jc w:val="right"/>
+            </w:pPr>
+          </w:p>
+          <w:p/>
         </w:tc>
       </w:tr>
       <w:tr>
@@ -12401,7 +12446,13 @@
         <w:t>Windows Forms GUI app</w:t>
       </w:r>
       <w:r>
-        <w:t>. Потребителският интерфейс трябва да изглежда така:</w:t>
+        <w:t xml:space="preserve">. Потребителският интерфейс </w:t>
+      </w:r>
+      <w:r>
+        <w:t>може</w:t>
+      </w:r>
+      <w:r>
+        <w:t xml:space="preserve"> да изглежда така:</w:t>
       </w:r>
     </w:p>
     <w:p>
@@ -13472,9 +13523,7 @@
         <w:pStyle w:val="ListParagraph"/>
         <w:ind w:left="284"/>
         <w:rPr>
-          <w:b/>
-          <w:bCs/>
-          <w:lang w:val="en-US"/>
+          <w:noProof/>
         </w:rPr>
       </w:pPr>
       <w:r>
@@ -13583,6 +13632,144 @@
     </w:p>
     <w:p>
       <w:pPr>
+        <w:pStyle w:val="ListParagraph"/>
+        <w:numPr>
+          <w:ilvl w:val="0"/>
+          <w:numId w:val="61"/>
+        </w:numPr>
+        <w:ind w:left="284" w:hanging="284"/>
+        <w:contextualSpacing w:val="0"/>
+        <w:rPr>
+          <w:b/>
+          <w:bCs/>
+        </w:rPr>
+      </w:pPr>
+      <w:r>
+        <w:t>Можете ли да промените полето за резултат като използвате отделно многоредово текстово поле (</w:t>
+      </w:r>
+      <w:r>
+        <w:rPr>
+          <w:rStyle w:val="CodeChar"/>
+          <w:lang w:val="en-US"/>
+        </w:rPr>
+        <w:t>TextBox.Multiline</w:t>
+      </w:r>
+      <w:r>
+        <w:t>)</w:t>
+      </w:r>
+      <w:r>
+        <w:rPr>
+          <w:lang w:val="en-US"/>
+        </w:rPr>
+        <w:t xml:space="preserve"> </w:t>
+      </w:r>
+      <w:r>
+        <w:t xml:space="preserve">и да използвате </w:t>
+      </w:r>
+      <w:r>
+        <w:rPr>
+          <w:b/>
+          <w:bCs/>
+          <w:lang w:val="en-US"/>
+        </w:rPr>
+        <w:t xml:space="preserve">monospaced </w:t>
+      </w:r>
+      <w:r>
+        <w:rPr>
+          <w:b/>
+          <w:bCs/>
+        </w:rPr>
+        <w:t>шрифт</w:t>
+      </w:r>
+      <w:r>
+        <w:t xml:space="preserve">, така че визуализацията </w:t>
+      </w:r>
+      <w:r>
+        <w:t xml:space="preserve">на сградата </w:t>
+      </w:r>
+      <w:r>
+        <w:t xml:space="preserve">да бъде подредена </w:t>
+      </w:r>
+      <w:r>
+        <w:t xml:space="preserve">вертикално </w:t>
+      </w:r>
+      <w:r>
+        <w:t>по колони?</w:t>
+      </w:r>
+    </w:p>
+    <w:p>
+      <w:pPr>
+        <w:ind w:firstLine="357"/>
+        <w:rPr>
+          <w:b/>
+          <w:bCs/>
+          <w:lang w:val="en-US"/>
+        </w:rPr>
+      </w:pPr>
+      <w:r>
+        <w:rPr>
+          <w:noProof/>
+        </w:rPr>
+        <w:drawing>
+          <wp:inline distT="0" distB="0" distL="0" distR="0" wp14:anchorId="5A0723A6" wp14:editId="40BBB22F">
+            <wp:extent cx="1842654" cy="907325"/>
+            <wp:effectExtent l="0" t="0" r="5715" b="7620"/>
+            <wp:docPr id="817414066" name="Picture 1" descr="A picture containing text, font, screenshot, white&#10;&#10;Description automatically generated"/>
+            <wp:cNvGraphicFramePr>
+              <a:graphicFrameLocks xmlns:a="http://schemas.openxmlformats.org/drawingml/2006/main" noChangeAspect="1"/>
+            </wp:cNvGraphicFramePr>
+            <a:graphic xmlns:a="http://schemas.openxmlformats.org/drawingml/2006/main">
+              <a:graphicData uri="http://schemas.openxmlformats.org/drawingml/2006/picture">
+                <pic:pic xmlns:pic="http://schemas.openxmlformats.org/drawingml/2006/picture">
+                  <pic:nvPicPr>
+                    <pic:cNvPr id="817414066" name="Picture 1" descr="A picture containing text, font, screenshot, white&#10;&#10;Description automatically generated"/>
+                    <pic:cNvPicPr/>
+                  </pic:nvPicPr>
+                  <pic:blipFill>
+                    <a:blip r:embed="rId35">
+                      <a:extLst>
+                        <a:ext uri="{BEBA8EAE-BF5A-486C-A8C5-ECC9F3942E4B}">
+                          <a14:imgProps xmlns:a14="http://schemas.microsoft.com/office/drawing/2010/main">
+                            <a14:imgLayer r:embed="rId36">
+                              <a14:imgEffect>
+                                <a14:brightnessContrast bright="-10000"/>
+                              </a14:imgEffect>
+                            </a14:imgLayer>
+                          </a14:imgProps>
+                        </a:ext>
+                      </a:extLst>
+                    </a:blip>
+                    <a:stretch>
+                      <a:fillRect/>
+                    </a:stretch>
+                  </pic:blipFill>
+                  <pic:spPr>
+                    <a:xfrm>
+                      <a:off x="0" y="0"/>
+                      <a:ext cx="1854154" cy="912987"/>
+                    </a:xfrm>
+                    <a:prstGeom prst="rect">
+                      <a:avLst/>
+                    </a:prstGeom>
+                    <a:noFill/>
+                  </pic:spPr>
+                </pic:pic>
+              </a:graphicData>
+            </a:graphic>
+          </wp:inline>
+        </w:drawing>
+      </w:r>
+    </w:p>
+    <w:p>
+      <w:pPr>
+        <w:ind w:firstLine="357"/>
+      </w:pPr>
+      <w:r>
+        <w:t>В настоящата имплементация стаите не са една под друга в колонки защото шрифтът не е подходящ.</w:t>
+      </w:r>
+    </w:p>
+    <w:p>
+      <w:pPr>
         <w:pStyle w:val="Heading2"/>
       </w:pPr>
       <w:r>
@@ -13828,6 +14015,7 @@
         <w:pStyle w:val="Heading3"/>
       </w:pPr>
       <w:r>
+        <w:lastRenderedPageBreak/>
         <w:t>Вход</w:t>
       </w:r>
     </w:p>
@@ -13968,7 +14156,6 @@
         <w:pStyle w:val="Heading3"/>
       </w:pPr>
       <w:r>
-        <w:lastRenderedPageBreak/>
         <w:t>Изход</w:t>
       </w:r>
     </w:p>
@@ -16145,8 +16332,8 @@
     </w:tbl>
     <w:p/>
     <w:sectPr>
-      <w:headerReference w:type="default" r:id="rId35"/>
-      <w:footerReference w:type="default" r:id="rId36"/>
+      <w:headerReference w:type="default" r:id="rId37"/>
+      <w:footerReference w:type="default" r:id="rId38"/>
       <w:pgSz w:w="11909" w:h="16834" w:code="9"/>
       <w:pgMar w:top="567" w:right="737" w:bottom="1077" w:left="737" w:header="567" w:footer="794" w:gutter="0"/>
       <w:cols w:space="720"/>
@@ -16277,13 +16464,13 @@
             </wp:anchor>
           </w:drawing>
         </mc:Choice>
-        <mc:Fallback xmlns:w16du="http://schemas.microsoft.com/office/word/2023/wordml/word16du">
+        <mc:Fallback>
           <w:pict>
             <v:shapetype w14:anchorId="41B1E642" id="_x0000_t202" coordsize="21600,21600" o:spt="202" path="m,l,21600r21600,l21600,xe">
               <v:stroke joinstyle="miter"/>
               <v:path gradientshapeok="t" o:connecttype="rect"/>
             </v:shapetype>
-            <v:shape id="Text Box 6" o:spid="_x0000_s1026" type="#_x0000_t202" style="position:absolute;margin-left:109.85pt;margin-top:28.05pt;width:40.15pt;height:13pt;z-index:251660288;visibility:visible;mso-wrap-style:square;mso-width-percent:0;mso-height-percent:0;mso-wrap-distance-left:9pt;mso-wrap-distance-top:0;mso-wrap-distance-right:9pt;mso-wrap-distance-bottom:0;mso-position-horizontal:absolute;mso-position-horizontal-relative:text;mso-position-vertical:absolute;mso-position-vertical-relative:text;mso-width-percent:0;mso-height-percent:0;mso-width-relative:page;mso-height-relative:page;v-text-anchor:middle" o:gfxdata="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" filled="f" stroked="f" strokeweight=".5pt">
+            <v:shape id="Text Box 6" o:spid="_x0000_s1026" type="#_x0000_t202" style="position:absolute;margin-left:109.85pt;margin-top:28.05pt;width:40.15pt;height:13pt;z-index:251660288;visibility:visible;mso-wrap-style:square;mso-width-percent:0;mso-height-percent:0;mso-wrap-distance-left:9pt;mso-wrap-distance-top:0;mso-wrap-distance-right:9pt;mso-wrap-distance-bottom:0;mso-position-horizontal:absolute;mso-position-horizontal-relative:text;mso-position-vertical:absolute;mso-position-vertical-relative:text;mso-width-percent:0;mso-height-percent:0;mso-width-relative:page;mso-height-relative:page;v-text-anchor:middle" o:gfxdata="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" filled="f" stroked="f" strokeweight=".5pt">
               <v:textbox inset=".5mm,0,0,0">
                 <w:txbxContent>
                   <w:p>
@@ -17048,9 +17235,9 @@
             </wp:anchor>
           </w:drawing>
         </mc:Choice>
-        <mc:Fallback xmlns:w16du="http://schemas.microsoft.com/office/word/2023/wordml/word16du">
+        <mc:Fallback>
           <w:pict>
-            <v:shape w14:anchorId="2074F399" id="Text Box 16" o:spid="_x0000_s1027" type="#_x0000_t202" style="position:absolute;margin-left:109pt;margin-top:7pt;width:411.4pt;height:40.45pt;z-index:251657216;visibility:visible;mso-wrap-style:square;mso-width-percent:0;mso-height-percent:0;mso-wrap-distance-left:9pt;mso-wrap-distance-top:0;mso-wrap-distance-right:9pt;mso-wrap-distance-bottom:0;mso-position-horizontal:absolute;mso-position-horizontal-relative:text;mso-position-vertical:absolute;mso-position-vertical-relative:text;mso-width-percent:0;mso-height-percent:0;mso-width-relative:page;mso-height-relative:page;v-text-anchor:top" o:gfxdata="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" filled="f" stroked="f">
+            <v:shape w14:anchorId="2074F399" id="Text Box 16" o:spid="_x0000_s1027" type="#_x0000_t202" style="position:absolute;margin-left:109pt;margin-top:7pt;width:411.4pt;height:40.45pt;z-index:251657216;visibility:visible;mso-wrap-style:square;mso-width-percent:0;mso-height-percent:0;mso-wrap-distance-left:9pt;mso-wrap-distance-top:0;mso-wrap-distance-right:9pt;mso-wrap-distance-bottom:0;mso-position-horizontal:absolute;mso-position-horizontal-relative:text;mso-position-vertical:absolute;mso-position-vertical-relative:text;mso-width-percent:0;mso-height-percent:0;mso-width-relative:page;mso-height-relative:page;v-text-anchor:top" o:gfxdata="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" filled="f" stroked="f">
               <v:textbox inset=".5mm,1.2mm,.5mm,.5mm">
                 <w:txbxContent>
                   <w:p>
@@ -17217,7 +17404,7 @@
                                   </pic:cNvPicPr>
                                 </pic:nvPicPr>
                                 <pic:blipFill>
-                                  <a:blip r:embed="rId21">
+                                  <a:blip r:embed="rId2">
                                     <a:extLst>
                                       <a:ext uri="{28A0092B-C50C-407E-A947-70E740481C1C}">
                                         <a14:useLocalDpi xmlns:a14="http://schemas.microsoft.com/office/drawing/2010/main" val="0"/>
@@ -17265,7 +17452,7 @@
                           <wp:extent cx="180000" cy="180000"/>
                           <wp:effectExtent l="0" t="0" r="0" b="0"/>
                           <wp:docPr id="2" name="Picture 2">
-                            <a:hlinkClick xmlns:a="http://schemas.openxmlformats.org/drawingml/2006/main" r:id="rId22"/>
+                            <a:hlinkClick xmlns:a="http://schemas.openxmlformats.org/drawingml/2006/main" r:id="rId3"/>
                           </wp:docPr>
                           <wp:cNvGraphicFramePr>
                             <a:graphicFrameLocks xmlns:a="http://schemas.openxmlformats.org/drawingml/2006/main" noChangeAspect="1"/>
@@ -17275,14 +17462,14 @@
                               <pic:pic xmlns:pic="http://schemas.openxmlformats.org/drawingml/2006/picture">
                                 <pic:nvPicPr>
                                   <pic:cNvPr id="2" name="Picture 2">
-                                    <a:hlinkClick r:id="rId22"/>
+                                    <a:hlinkClick r:id="rId3"/>
                                   </pic:cNvPr>
                                   <pic:cNvPicPr>
                                     <a:picLocks noChangeAspect="1" noChangeArrowheads="1"/>
                                   </pic:cNvPicPr>
                                 </pic:nvPicPr>
                                 <pic:blipFill>
-                                  <a:blip r:embed="rId23">
+                                  <a:blip r:embed="rId4">
                                     <a:extLst>
                                       <a:ext uri="{28A0092B-C50C-407E-A947-70E740481C1C}">
                                         <a14:useLocalDpi xmlns:a14="http://schemas.microsoft.com/office/drawing/2010/main" val="0"/>
@@ -17330,7 +17517,7 @@
                           <wp:extent cx="180000" cy="180000"/>
                           <wp:effectExtent l="0" t="0" r="0" b="0"/>
                           <wp:docPr id="5" name="Picture 5" title="Software University @ Facebook">
-                            <a:hlinkClick xmlns:a="http://schemas.openxmlformats.org/drawingml/2006/main" r:id="rId24"/>
+                            <a:hlinkClick xmlns:a="http://schemas.openxmlformats.org/drawingml/2006/main" r:id="rId5"/>
                           </wp:docPr>
                           <wp:cNvGraphicFramePr>
                             <a:graphicFrameLocks xmlns:a="http://schemas.openxmlformats.org/drawingml/2006/main" noChangeAspect="1"/>
@@ -17340,12 +17527,12 @@
                               <pic:pic xmlns:pic="http://schemas.openxmlformats.org/drawingml/2006/picture">
                                 <pic:nvPicPr>
                                   <pic:cNvPr id="5" name="Picture 5" title="Software University @ Facebook">
-                                    <a:hlinkClick r:id="rId24"/>
+                                    <a:hlinkClick r:id="rId5"/>
                                   </pic:cNvPr>
                                   <pic:cNvPicPr/>
                                 </pic:nvPicPr>
                                 <pic:blipFill>
-                                  <a:blip r:embed="rId25"/>
+                                  <a:blip r:embed="rId6"/>
                                   <a:stretch>
                                     <a:fillRect/>
                                   </a:stretch>
@@ -17383,7 +17570,7 @@
                           <wp:extent cx="180000" cy="180000"/>
                           <wp:effectExtent l="0" t="0" r="0" b="0"/>
                           <wp:docPr id="20" name="Picture 20">
-                            <a:hlinkClick xmlns:a="http://schemas.openxmlformats.org/drawingml/2006/main" r:id="rId26"/>
+                            <a:hlinkClick xmlns:a="http://schemas.openxmlformats.org/drawingml/2006/main" r:id="rId7"/>
                           </wp:docPr>
                           <wp:cNvGraphicFramePr>
                             <a:graphicFrameLocks xmlns:a="http://schemas.openxmlformats.org/drawingml/2006/main" noChangeAspect="1"/>
@@ -17393,20 +17580,20 @@
                               <pic:pic xmlns:pic="http://schemas.openxmlformats.org/drawingml/2006/picture">
                                 <pic:nvPicPr>
                                   <pic:cNvPr id="20" name="Picture 20">
-                                    <a:hlinkClick r:id="rId26"/>
+                                    <a:hlinkClick r:id="rId7"/>
                                   </pic:cNvPr>
                                   <pic:cNvPicPr>
                                     <a:picLocks noChangeAspect="1" noChangeArrowheads="1"/>
                                   </pic:cNvPicPr>
                                 </pic:nvPicPr>
                                 <pic:blipFill>
-                                  <a:blip r:embed="rId27">
+                                  <a:blip r:embed="rId8">
                                     <a:extLst>
                                       <a:ext uri="{28A0092B-C50C-407E-A947-70E740481C1C}">
                                         <a14:useLocalDpi xmlns:a14="http://schemas.microsoft.com/office/drawing/2010/main" val="0"/>
                                       </a:ext>
                                       <a:ext uri="{837473B0-CC2E-450A-ABE3-18F120FF3D39}">
-                                        <a1611:picAttrSrcUrl xmlns:a1611="http://schemas.microsoft.com/office/drawing/2016/11/main" r:id="rId28"/>
+                                        <a1611:picAttrSrcUrl xmlns:a1611="http://schemas.microsoft.com/office/drawing/2016/11/main" r:id="rId9"/>
                                       </a:ext>
                                     </a:extLst>
                                   </a:blip>
@@ -17452,7 +17639,7 @@
                           <wp:extent cx="180000" cy="180000"/>
                           <wp:effectExtent l="0" t="0" r="0" b="0"/>
                           <wp:docPr id="7" name="Picture 7" title="Software University @ Twitter">
-                            <a:hlinkClick xmlns:a="http://schemas.openxmlformats.org/drawingml/2006/main" r:id="rId29"/>
+                            <a:hlinkClick xmlns:a="http://schemas.openxmlformats.org/drawingml/2006/main" r:id="rId10"/>
                           </wp:docPr>
                           <wp:cNvGraphicFramePr>
                             <a:graphicFrameLocks xmlns:a="http://schemas.openxmlformats.org/drawingml/2006/main" noChangeAspect="1"/>
@@ -17462,12 +17649,12 @@
                               <pic:pic xmlns:pic="http://schemas.openxmlformats.org/drawingml/2006/picture">
                                 <pic:nvPicPr>
                                   <pic:cNvPr id="7" name="Picture 7" title="Software University @ Twitter">
-                                    <a:hlinkClick r:id="rId29"/>
+                                    <a:hlinkClick r:id="rId10"/>
                                   </pic:cNvPr>
                                   <pic:cNvPicPr/>
                                 </pic:nvPicPr>
                                 <pic:blipFill>
-                                  <a:blip r:embed="rId30"/>
+                                  <a:blip r:embed="rId11"/>
                                   <a:stretch>
                                     <a:fillRect/>
                                   </a:stretch>
@@ -17505,7 +17692,7 @@
                           <wp:extent cx="180000" cy="180000"/>
                           <wp:effectExtent l="0" t="0" r="0" b="0"/>
                           <wp:docPr id="17" name="Picture 17" title="Software University @ YouTube">
-                            <a:hlinkClick xmlns:a="http://schemas.openxmlformats.org/drawingml/2006/main" r:id="rId31"/>
+                            <a:hlinkClick xmlns:a="http://schemas.openxmlformats.org/drawingml/2006/main" r:id="rId12"/>
                           </wp:docPr>
                           <wp:cNvGraphicFramePr>
                             <a:graphicFrameLocks xmlns:a="http://schemas.openxmlformats.org/drawingml/2006/main" noChangeAspect="1"/>
@@ -17515,12 +17702,12 @@
                               <pic:pic xmlns:pic="http://schemas.openxmlformats.org/drawingml/2006/picture">
                                 <pic:nvPicPr>
                                   <pic:cNvPr id="17" name="Picture 17" title="Software University @ YouTube">
-                                    <a:hlinkClick r:id="rId31"/>
+                                    <a:hlinkClick r:id="rId12"/>
                                   </pic:cNvPr>
                                   <pic:cNvPicPr/>
                                 </pic:nvPicPr>
                                 <pic:blipFill>
-                                  <a:blip r:embed="rId32"/>
+                                  <a:blip r:embed="rId13"/>
                                   <a:stretch>
                                     <a:fillRect/>
                                   </a:stretch>
@@ -17558,7 +17745,7 @@
                           <wp:extent cx="180000" cy="180000"/>
                           <wp:effectExtent l="0" t="0" r="0" b="0"/>
                           <wp:docPr id="21" name="Picture 21">
-                            <a:hlinkClick xmlns:a="http://schemas.openxmlformats.org/drawingml/2006/main" r:id="rId33"/>
+                            <a:hlinkClick xmlns:a="http://schemas.openxmlformats.org/drawingml/2006/main" r:id="rId14"/>
                           </wp:docPr>
                           <wp:cNvGraphicFramePr>
                             <a:graphicFrameLocks xmlns:a="http://schemas.openxmlformats.org/drawingml/2006/main" noChangeAspect="1"/>
@@ -17568,14 +17755,14 @@
                               <pic:pic xmlns:pic="http://schemas.openxmlformats.org/drawingml/2006/picture">
                                 <pic:nvPicPr>
                                   <pic:cNvPr id="21" name="Picture 21">
-                                    <a:hlinkClick r:id="rId33"/>
+                                    <a:hlinkClick r:id="rId14"/>
                                   </pic:cNvPr>
                                   <pic:cNvPicPr>
                                     <a:picLocks noChangeAspect="1" noChangeArrowheads="1"/>
                                   </pic:cNvPicPr>
                                 </pic:nvPicPr>
                                 <pic:blipFill rotWithShape="1">
-                                  <a:blip r:embed="rId34">
+                                  <a:blip r:embed="rId15">
                                     <a:extLst>
                                       <a:ext uri="{28A0092B-C50C-407E-A947-70E740481C1C}">
                                         <a14:useLocalDpi xmlns:a14="http://schemas.microsoft.com/office/drawing/2010/main" val="0"/>
@@ -17627,7 +17814,7 @@
                           <wp:extent cx="180000" cy="180000"/>
                           <wp:effectExtent l="0" t="0" r="0" b="0"/>
                           <wp:docPr id="22" name="Picture 22">
-                            <a:hlinkClick xmlns:a="http://schemas.openxmlformats.org/drawingml/2006/main" r:id="rId35"/>
+                            <a:hlinkClick xmlns:a="http://schemas.openxmlformats.org/drawingml/2006/main" r:id="rId16"/>
                           </wp:docPr>
                           <wp:cNvGraphicFramePr>
                             <a:graphicFrameLocks xmlns:a="http://schemas.openxmlformats.org/drawingml/2006/main" noChangeAspect="1"/>
@@ -17637,14 +17824,14 @@
                               <pic:pic xmlns:pic="http://schemas.openxmlformats.org/drawingml/2006/picture">
                                 <pic:nvPicPr>
                                   <pic:cNvPr id="22" name="Picture 22">
-                                    <a:hlinkClick r:id="rId35"/>
+                                    <a:hlinkClick r:id="rId16"/>
                                   </pic:cNvPr>
                                   <pic:cNvPicPr>
                                     <a:picLocks noChangeAspect="1" noChangeArrowheads="1"/>
                                   </pic:cNvPicPr>
                                 </pic:nvPicPr>
                                 <pic:blipFill>
-                                  <a:blip r:embed="rId36">
+                                  <a:blip r:embed="rId17">
                                     <a:extLst>
                                       <a:ext uri="{28A0092B-C50C-407E-A947-70E740481C1C}">
                                         <a14:useLocalDpi xmlns:a14="http://schemas.microsoft.com/office/drawing/2010/main" val="0"/>
@@ -17693,7 +17880,7 @@
                           <wp:extent cx="180000" cy="180000"/>
                           <wp:effectExtent l="0" t="0" r="0" b="0"/>
                           <wp:docPr id="23" name="Picture 23" title="Software University: Email Us">
-                            <a:hlinkClick xmlns:a="http://schemas.openxmlformats.org/drawingml/2006/main" r:id="rId37"/>
+                            <a:hlinkClick xmlns:a="http://schemas.openxmlformats.org/drawingml/2006/main" r:id="rId18"/>
                           </wp:docPr>
                           <wp:cNvGraphicFramePr>
                             <a:graphicFrameLocks xmlns:a="http://schemas.openxmlformats.org/drawingml/2006/main" noChangeAspect="1"/>
@@ -17703,12 +17890,12 @@
                               <pic:pic xmlns:pic="http://schemas.openxmlformats.org/drawingml/2006/picture">
                                 <pic:nvPicPr>
                                   <pic:cNvPr id="23" name="Picture 23" title="Software University: Email Us">
-                                    <a:hlinkClick r:id="rId37"/>
+                                    <a:hlinkClick r:id="rId18"/>
                                   </pic:cNvPr>
                                   <pic:cNvPicPr/>
                                 </pic:nvPicPr>
                                 <pic:blipFill>
-                                  <a:blip r:embed="rId38"/>
+                                  <a:blip r:embed="rId19"/>
                                   <a:stretch>
                                     <a:fillRect/>
                                   </a:stretch>
@@ -17770,7 +17957,7 @@
                   </pic:cNvPicPr>
                 </pic:nvPicPr>
                 <pic:blipFill>
-                  <a:blip r:embed="rId39">
+                  <a:blip r:embed="rId21">
                     <a:extLst>
                       <a:ext uri="{28A0092B-C50C-407E-A947-70E740481C1C}">
                         <a14:useLocalDpi xmlns:a14="http://schemas.microsoft.com/office/drawing/2010/main" val="0"/>
@@ -18053,9 +18240,9 @@
             </wp:anchor>
           </w:drawing>
         </mc:Choice>
-        <mc:Fallback xmlns:w16du="http://schemas.microsoft.com/office/word/2023/wordml/word16du">
+        <mc:Fallback>
           <w:pict>
-            <v:shape w14:anchorId="60DB5C39" id="Text Box 4" o:spid="_x0000_s1028" type="#_x0000_t202" style="position:absolute;margin-left:444.65pt;margin-top:26.95pt;width:70.9pt;height:15.9pt;z-index:251663360;visibility:visible;mso-wrap-style:square;mso-width-percent:0;mso-height-percent:0;mso-wrap-distance-left:9pt;mso-wrap-distance-top:0;mso-wrap-distance-right:9pt;mso-wrap-distance-bottom:0;mso-position-horizontal:absolute;mso-position-horizontal-relative:text;mso-position-vertical:absolute;mso-position-vertical-relative:text;mso-width-percent:0;mso-height-percent:0;mso-width-relative:page;mso-height-relative:page;v-text-anchor:middle" o:gfxdata="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" filled="f" stroked="f" strokeweight=".5pt">
+            <v:shape w14:anchorId="60DB5C39" id="Text Box 4" o:spid="_x0000_s1028" type="#_x0000_t202" style="position:absolute;margin-left:444.65pt;margin-top:26.95pt;width:70.9pt;height:15.9pt;z-index:251663360;visibility:visible;mso-wrap-style:square;mso-width-percent:0;mso-height-percent:0;mso-wrap-distance-left:9pt;mso-wrap-distance-top:0;mso-wrap-distance-right:9pt;mso-wrap-distance-bottom:0;mso-position-horizontal:absolute;mso-position-horizontal-relative:text;mso-position-vertical:absolute;mso-position-vertical-relative:text;mso-width-percent:0;mso-height-percent:0;mso-width-relative:page;mso-height-relative:page;v-text-anchor:middle" o:gfxdata="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" filled="f" stroked="f" strokeweight=".5pt">
               <v:textbox inset="0,0,0,0">
                 <w:txbxContent>
                   <w:p>

</xml_diff>

<commit_message>
fixes: title, problem descriptions, formatting
</commit_message>
<xml_diff>
--- a/Courses/Software-Sciences/Module-1-OOP/04.2-Loops-Advanced/04.2-Loops-Advanced-Exercises.docx
+++ b/Courses/Software-Sciences/Module-1-OOP/04.2-Loops-Advanced/04.2-Loops-Advanced-Exercises.docx
@@ -21,7 +21,10 @@
         <w:t>Упражнения</w:t>
       </w:r>
       <w:r>
-        <w:t>: Повторения с цикли</w:t>
+        <w:t xml:space="preserve">: </w:t>
+      </w:r>
+      <w:r>
+        <w:t>По-сложни цикли</w:t>
       </w:r>
     </w:p>
     <w:p>
@@ -553,7 +556,7 @@
       </w:tr>
       <w:tr>
         <w:trPr>
-          <w:trHeight w:val="1385"/>
+          <w:trHeight w:val="235"/>
         </w:trPr>
         <w:tc>
           <w:tcPr>
@@ -1858,7 +1861,7 @@
       </w:tr>
       <w:tr>
         <w:trPr>
-          <w:trHeight w:val="1679"/>
+          <w:trHeight w:val="767"/>
         </w:trPr>
         <w:tc>
           <w:tcPr>
@@ -2953,7 +2956,6 @@
         <w:pStyle w:val="Heading2"/>
       </w:pPr>
       <w:r>
-        <w:lastRenderedPageBreak/>
         <w:t xml:space="preserve">Четна / </w:t>
       </w:r>
       <w:r>
@@ -3045,7 +3047,14 @@
         <w:rPr>
           <w:b/>
         </w:rPr>
-        <w:t xml:space="preserve"> числата на нечетни позиции</w:t>
+        <w:t xml:space="preserve"> </w:t>
+      </w:r>
+      <w:r>
+        <w:rPr>
+          <w:b/>
+        </w:rPr>
+        <w:lastRenderedPageBreak/>
+        <w:t>числата на нечетни позиции</w:t>
       </w:r>
       <w:r>
         <w:t xml:space="preserve">. При равенство да се отпечатат </w:t>
@@ -3433,7 +3442,7 @@
       </w:tr>
       <w:tr>
         <w:trPr>
-          <w:trHeight w:val="1508"/>
+          <w:trHeight w:val="1195"/>
         </w:trPr>
         <w:tc>
           <w:tcPr>
@@ -4953,7 +4962,6 @@
                 <w:rFonts w:ascii="Consolas" w:hAnsi="Consolas"/>
                 <w:noProof/>
               </w:rPr>
-              <w:lastRenderedPageBreak/>
               <w:t>3</w:t>
             </w:r>
           </w:p>
@@ -5318,6 +5326,7 @@
                 <w:rFonts w:ascii="Consolas" w:hAnsi="Consolas"/>
                 <w:noProof/>
               </w:rPr>
+              <w:lastRenderedPageBreak/>
               <w:t>31</w:t>
             </w:r>
           </w:p>
@@ -5329,6 +5338,7 @@
         <w:pStyle w:val="Heading3"/>
       </w:pPr>
       <w:r>
+        <w:lastRenderedPageBreak/>
         <w:t>Насоки</w:t>
       </w:r>
     </w:p>
@@ -6114,7 +6124,7 @@
       </w:tr>
       <w:tr>
         <w:trPr>
-          <w:trHeight w:val="1372"/>
+          <w:trHeight w:val="584"/>
         </w:trPr>
         <w:tc>
           <w:tcPr>
@@ -6555,7 +6565,6 @@
           <w:noProof/>
           <w:lang w:val="en-US"/>
         </w:rPr>
-        <w:lastRenderedPageBreak/>
         <w:drawing>
           <wp:inline distT="0" distB="0" distL="0" distR="0" wp14:anchorId="5D7EA3AB" wp14:editId="79168A9C">
             <wp:extent cx="2224800" cy="648000"/>
@@ -6649,6 +6658,7 @@
         <w:rPr>
           <w:noProof/>
         </w:rPr>
+        <w:lastRenderedPageBreak/>
         <w:drawing>
           <wp:inline distT="0" distB="0" distL="0" distR="0" wp14:anchorId="4BA8BE7E" wp14:editId="23A0B819">
             <wp:extent cx="2707200" cy="216000"/>
@@ -7860,7 +7870,6 @@
         <w:pStyle w:val="Heading3"/>
       </w:pPr>
       <w:r>
-        <w:lastRenderedPageBreak/>
         <w:t>Насоки</w:t>
       </w:r>
     </w:p>
@@ -7892,6 +7901,7 @@
         </w:numPr>
       </w:pPr>
       <w:r>
+        <w:lastRenderedPageBreak/>
         <w:t xml:space="preserve">Създайте променлива, която да съхранява </w:t>
       </w:r>
       <w:r>
@@ -8875,7 +8885,6 @@
         <w:pStyle w:val="Heading3"/>
       </w:pPr>
       <w:r>
-        <w:lastRenderedPageBreak/>
         <w:t>Пример</w:t>
       </w:r>
       <w:r>
@@ -9024,6 +9033,7 @@
                 <w:noProof/>
                 <w:lang w:val="en-US"/>
               </w:rPr>
+              <w:lastRenderedPageBreak/>
               <w:t>10</w:t>
             </w:r>
           </w:p>
@@ -10296,7 +10306,6 @@
         <w:jc w:val="both"/>
       </w:pPr>
       <w:r>
-        <w:lastRenderedPageBreak/>
         <w:t>Изход</w:t>
       </w:r>
     </w:p>
@@ -10459,6 +10468,7 @@
         </w:rPr>
       </w:pPr>
       <w:r>
+        <w:lastRenderedPageBreak/>
         <w:t xml:space="preserve">Ако </w:t>
       </w:r>
       <w:r>
@@ -10659,7 +10669,7 @@
       </w:tr>
       <w:tr>
         <w:trPr>
-          <w:trHeight w:val="406"/>
+          <w:trHeight w:val="1710"/>
         </w:trPr>
         <w:tc>
           <w:tcPr>
@@ -11794,7 +11804,6 @@
                 <w:noProof/>
                 <w:highlight w:val="yellow"/>
               </w:rPr>
-              <w:lastRenderedPageBreak/>
               <w:t>6</w:t>
             </w:r>
           </w:p>
@@ -12192,6 +12201,7 @@
                 <w:rFonts w:ascii="Consolas" w:eastAsia="Calibri" w:hAnsi="Consolas" w:cs="Times New Roman"/>
                 <w:noProof/>
               </w:rPr>
+              <w:lastRenderedPageBreak/>
               <w:t>A70 A71 A72 A73 A74</w:t>
             </w:r>
           </w:p>
@@ -12310,6 +12320,7 @@
                 <w:rFonts w:ascii="Consolas" w:eastAsia="Calibri" w:hAnsi="Consolas" w:cs="Times New Roman"/>
                 <w:noProof/>
               </w:rPr>
+              <w:lastRenderedPageBreak/>
               <w:t>4</w:t>
             </w:r>
           </w:p>
@@ -12383,6 +12394,7 @@
                 <w:rFonts w:ascii="Consolas" w:eastAsia="Calibri" w:hAnsi="Consolas" w:cs="Times New Roman"/>
                 <w:noProof/>
               </w:rPr>
+              <w:lastRenderedPageBreak/>
               <w:t>O20 O21 O22 O23</w:t>
             </w:r>
           </w:p>
@@ -12413,6 +12425,7 @@
         <w:rPr>
           <w:lang w:val="en-US"/>
         </w:rPr>
+        <w:lastRenderedPageBreak/>
         <w:t xml:space="preserve">GUI App </w:t>
       </w:r>
       <w:r>
@@ -12754,11 +12767,10 @@
           <w:szCs w:val="36"/>
           <w:lang w:val="en-US"/>
         </w:rPr>
-        <w:lastRenderedPageBreak/>
         <w:drawing>
-          <wp:inline distT="0" distB="0" distL="0" distR="0" wp14:anchorId="0FEF932C" wp14:editId="29FB172A">
-            <wp:extent cx="3317132" cy="2744927"/>
-            <wp:effectExtent l="12700" t="12700" r="10795" b="11430"/>
+          <wp:inline distT="0" distB="0" distL="0" distR="0" wp14:anchorId="0FEF932C" wp14:editId="632BE2A5">
+            <wp:extent cx="3153640" cy="2609638"/>
+            <wp:effectExtent l="19050" t="19050" r="27940" b="19685"/>
             <wp:docPr id="42" name="Picture 42" descr="Graphical user interface, application&#10;&#10;Description automatically generated"/>
             <wp:cNvGraphicFramePr>
               <a:graphicFrameLocks xmlns:a="http://schemas.openxmlformats.org/drawingml/2006/main" noChangeAspect="1"/>
@@ -12779,7 +12791,7 @@
                   <pic:spPr>
                     <a:xfrm>
                       <a:off x="0" y="0"/>
-                      <a:ext cx="3330003" cy="2755578"/>
+                      <a:ext cx="3184533" cy="2635202"/>
                     </a:xfrm>
                     <a:prstGeom prst="rect">
                       <a:avLst/>
@@ -12806,6 +12818,7 @@
         </w:rPr>
       </w:pPr>
       <w:r>
+        <w:lastRenderedPageBreak/>
         <w:t>Контролите трябва да са следните:</w:t>
       </w:r>
     </w:p>
@@ -13432,7 +13445,6 @@
           <w:noProof/>
           <w:lang w:val="en-US"/>
         </w:rPr>
-        <w:lastRenderedPageBreak/>
         <w:drawing>
           <wp:inline distT="0" distB="0" distL="0" distR="0" wp14:anchorId="5259F91C" wp14:editId="723F8D2E">
             <wp:extent cx="5976522" cy="2578735"/>
@@ -13532,6 +13544,7 @@
           <w:bCs/>
           <w:noProof/>
         </w:rPr>
+        <w:lastRenderedPageBreak/>
         <w:drawing>
           <wp:inline distT="0" distB="0" distL="0" distR="0" wp14:anchorId="0824F089" wp14:editId="070EC964">
             <wp:extent cx="2714836" cy="2664826"/>
@@ -13826,13 +13839,42 @@
           <w:rStyle w:val="Strong"/>
           <w:b w:val="0"/>
         </w:rPr>
-        <w:t xml:space="preserve">За да предотврати това, той въвежда изненадващи проверки на отворените табове на браузъра на служителите си. </w:t>
+        <w:t>За да предотврати това, той въвежда изненадващи проверки на отворените табове на браузъра на служителите си</w:t>
       </w:r>
       <w:r>
         <w:rPr>
           <w:rStyle w:val="Strong"/>
-        </w:rPr>
-        <w:t>Според сайта се налагат различни глоби:</w:t>
+          <w:b w:val="0"/>
+        </w:rPr>
+        <w:t xml:space="preserve">. Според </w:t>
+      </w:r>
+      <w:r>
+        <w:rPr>
+          <w:rStyle w:val="Strong"/>
+          <w:b w:val="0"/>
+        </w:rPr>
+        <w:t xml:space="preserve">отворения </w:t>
+      </w:r>
+      <w:r>
+        <w:rPr>
+          <w:rStyle w:val="Strong"/>
+          <w:b w:val="0"/>
+        </w:rPr>
+        <w:t xml:space="preserve">сайт се налагат различни </w:t>
+      </w:r>
+      <w:r>
+        <w:rPr>
+          <w:rStyle w:val="Strong"/>
+          <w:bCs w:val="0"/>
+        </w:rPr>
+        <w:t>глоби</w:t>
+      </w:r>
+      <w:r>
+        <w:rPr>
+          <w:rStyle w:val="Strong"/>
+          <w:b w:val="0"/>
+        </w:rPr>
+        <w:t>:</w:t>
       </w:r>
     </w:p>
     <w:p>
@@ -13846,7 +13888,7 @@
         <w:autoSpaceDN w:val="0"/>
         <w:adjustRightInd w:val="0"/>
         <w:spacing w:before="0" w:after="0" w:line="240" w:lineRule="auto"/>
-        <w:ind w:left="1080"/>
+        <w:ind w:left="567" w:hanging="283"/>
         <w:rPr>
           <w:rStyle w:val="Strong"/>
         </w:rPr>
@@ -13907,7 +13949,7 @@
         <w:autoSpaceDN w:val="0"/>
         <w:adjustRightInd w:val="0"/>
         <w:spacing w:before="0" w:after="0" w:line="240" w:lineRule="auto"/>
-        <w:ind w:left="1080"/>
+        <w:ind w:left="567" w:hanging="283"/>
         <w:rPr>
           <w:rStyle w:val="Strong"/>
         </w:rPr>
@@ -13964,7 +14006,7 @@
         <w:autoSpaceDN w:val="0"/>
         <w:adjustRightInd w:val="0"/>
         <w:spacing w:before="0" w:after="0" w:line="240" w:lineRule="auto"/>
-        <w:ind w:left="1080"/>
+        <w:ind w:left="567" w:hanging="283"/>
         <w:rPr>
           <w:rStyle w:val="Strong"/>
         </w:rPr>
@@ -14012,10 +14054,66 @@
     </w:p>
     <w:p>
       <w:pPr>
+        <w:autoSpaceDE w:val="0"/>
+        <w:autoSpaceDN w:val="0"/>
+        <w:adjustRightInd w:val="0"/>
+        <w:spacing w:before="0" w:after="0" w:line="240" w:lineRule="auto"/>
+        <w:rPr>
+          <w:rStyle w:val="Strong"/>
+          <w:b w:val="0"/>
+          <w:bCs w:val="0"/>
+        </w:rPr>
+      </w:pPr>
+      <w:r>
+        <w:rPr>
+          <w:rStyle w:val="Strong"/>
+          <w:b w:val="0"/>
+          <w:bCs w:val="0"/>
+        </w:rPr>
+        <w:t xml:space="preserve">Напишете програма, която анализира </w:t>
+      </w:r>
+      <w:r>
+        <w:rPr>
+          <w:rStyle w:val="Strong"/>
+          <w:b w:val="0"/>
+          <w:bCs w:val="0"/>
+        </w:rPr>
+        <w:t xml:space="preserve">списъка от отворените табове за даден служител и </w:t>
+      </w:r>
+      <w:r>
+        <w:rPr>
+          <w:rStyle w:val="Strong"/>
+        </w:rPr>
+        <w:t xml:space="preserve">изчислява какви глоби </w:t>
+      </w:r>
+      <w:r>
+        <w:rPr>
+          <w:rStyle w:val="Strong"/>
+          <w:b w:val="0"/>
+          <w:bCs w:val="0"/>
+        </w:rPr>
+        <w:t xml:space="preserve">да му бъдат наложени според правилата по-горе. Спрямо началната заплата на служителя и спрямо наложените глоби, да се изчисли </w:t>
+      </w:r>
+      <w:r>
+        <w:rPr>
+          <w:rStyle w:val="Strong"/>
+        </w:rPr>
+        <w:t>остатъкът от заплатата</w:t>
+      </w:r>
+      <w:r>
+        <w:rPr>
+          <w:rStyle w:val="Strong"/>
+          <w:b w:val="0"/>
+          <w:bCs w:val="0"/>
+        </w:rPr>
+        <w:t>, след глобите.</w:t>
+      </w:r>
+    </w:p>
+    <w:p>
+      <w:pPr>
         <w:pStyle w:val="Heading3"/>
       </w:pPr>
       <w:r>
-        <w:lastRenderedPageBreak/>
         <w:t>Вход</w:t>
       </w:r>
     </w:p>
@@ -14053,7 +14151,7 @@
           <w:numId w:val="4"/>
         </w:numPr>
         <w:spacing w:before="40" w:after="40"/>
-        <w:ind w:left="1080"/>
+        <w:ind w:left="567" w:hanging="283"/>
         <w:rPr>
           <w:bCs/>
           <w:color w:val="000000"/>
@@ -14069,13 +14167,13 @@
         <w:rPr>
           <w:bCs/>
         </w:rPr>
-        <w:t>в браузър</w:t>
-      </w:r>
-      <w:r>
-        <w:rPr>
-          <w:b/>
-        </w:rPr>
-        <w:t>а</w:t>
+        <w:t xml:space="preserve">в </w:t>
+      </w:r>
+      <w:r>
+        <w:rPr>
+          <w:bCs/>
+        </w:rPr>
+        <w:t>браузъра</w:t>
       </w:r>
       <w:r>
         <w:t xml:space="preserve"> </w:t>
@@ -14101,7 +14199,7 @@
           <w:numId w:val="4"/>
         </w:numPr>
         <w:spacing w:before="40" w:after="40"/>
-        <w:ind w:left="1080"/>
+        <w:ind w:left="567" w:hanging="283"/>
         <w:rPr>
           <w:b/>
         </w:rPr>
@@ -14170,6 +14268,7 @@
         <w:autoSpaceDN w:val="0"/>
         <w:adjustRightInd w:val="0"/>
         <w:spacing w:before="0" w:after="0" w:line="240" w:lineRule="auto"/>
+        <w:ind w:left="567" w:hanging="283"/>
         <w:rPr>
           <w:rStyle w:val="Strong"/>
         </w:rPr>
@@ -14239,6 +14338,7 @@
         <w:autoSpaceDN w:val="0"/>
         <w:adjustRightInd w:val="0"/>
         <w:spacing w:before="0" w:after="0" w:line="240" w:lineRule="auto"/>
+        <w:ind w:left="567" w:hanging="283"/>
         <w:rPr>
           <w:rStyle w:val="Strong"/>
           <w:b w:val="0"/>
@@ -14298,6 +14398,7 @@
         <w:pStyle w:val="Heading3"/>
       </w:pPr>
       <w:r>
+        <w:lastRenderedPageBreak/>
         <w:t>Примери</w:t>
       </w:r>
     </w:p>
@@ -14316,13 +14417,13 @@
       <w:tblGrid>
         <w:gridCol w:w="2341"/>
         <w:gridCol w:w="1841"/>
-        <w:gridCol w:w="2341"/>
-        <w:gridCol w:w="4002"/>
+        <w:gridCol w:w="2617"/>
+        <w:gridCol w:w="3726"/>
       </w:tblGrid>
       <w:tr>
         <w:tc>
           <w:tcPr>
-            <w:tcW w:w="2227" w:type="dxa"/>
+            <w:tcW w:w="2341" w:type="dxa"/>
             <w:tcBorders>
               <w:top w:val="single" w:sz="4" w:space="0" w:color="auto"/>
               <w:left w:val="single" w:sz="4" w:space="0" w:color="auto"/>
@@ -14352,7 +14453,7 @@
         </w:tc>
         <w:tc>
           <w:tcPr>
-            <w:tcW w:w="1883" w:type="dxa"/>
+            <w:tcW w:w="1841" w:type="dxa"/>
             <w:tcBorders>
               <w:top w:val="single" w:sz="4" w:space="0" w:color="auto"/>
               <w:left w:val="single" w:sz="4" w:space="0" w:color="auto"/>
@@ -14382,7 +14483,7 @@
         </w:tc>
         <w:tc>
           <w:tcPr>
-            <w:tcW w:w="6415" w:type="dxa"/>
+            <w:tcW w:w="6343" w:type="dxa"/>
             <w:gridSpan w:val="2"/>
             <w:tcBorders>
               <w:top w:val="single" w:sz="4" w:space="0" w:color="auto"/>
@@ -14418,7 +14519,7 @@
         </w:trPr>
         <w:tc>
           <w:tcPr>
-            <w:tcW w:w="2227" w:type="dxa"/>
+            <w:tcW w:w="2341" w:type="dxa"/>
             <w:tcBorders>
               <w:top w:val="single" w:sz="4" w:space="0" w:color="auto"/>
               <w:left w:val="single" w:sz="4" w:space="0" w:color="auto"/>
@@ -14575,7 +14676,7 @@
         </w:tc>
         <w:tc>
           <w:tcPr>
-            <w:tcW w:w="1883" w:type="dxa"/>
+            <w:tcW w:w="1841" w:type="dxa"/>
             <w:tcBorders>
               <w:top w:val="single" w:sz="4" w:space="0" w:color="auto"/>
               <w:left w:val="single" w:sz="4" w:space="0" w:color="auto"/>
@@ -14602,7 +14703,7 @@
         </w:tc>
         <w:tc>
           <w:tcPr>
-            <w:tcW w:w="6415" w:type="dxa"/>
+            <w:tcW w:w="6343" w:type="dxa"/>
             <w:gridSpan w:val="2"/>
             <w:tcBorders>
               <w:top w:val="single" w:sz="4" w:space="0" w:color="auto"/>
@@ -14926,7 +15027,7 @@
       <w:tr>
         <w:tc>
           <w:tcPr>
-            <w:tcW w:w="2227" w:type="dxa"/>
+            <w:tcW w:w="2341" w:type="dxa"/>
             <w:tcBorders>
               <w:top w:val="single" w:sz="4" w:space="0" w:color="auto"/>
               <w:left w:val="single" w:sz="4" w:space="0" w:color="auto"/>
@@ -14956,7 +15057,7 @@
         </w:tc>
         <w:tc>
           <w:tcPr>
-            <w:tcW w:w="1883" w:type="dxa"/>
+            <w:tcW w:w="1841" w:type="dxa"/>
             <w:tcBorders>
               <w:top w:val="single" w:sz="4" w:space="0" w:color="auto"/>
               <w:left w:val="single" w:sz="4" w:space="0" w:color="auto"/>
@@ -14986,7 +15087,7 @@
         </w:tc>
         <w:tc>
           <w:tcPr>
-            <w:tcW w:w="2227" w:type="dxa"/>
+            <w:tcW w:w="2617" w:type="dxa"/>
             <w:tcBorders>
               <w:top w:val="single" w:sz="4" w:space="0" w:color="auto"/>
               <w:left w:val="single" w:sz="4" w:space="0" w:color="auto"/>
@@ -15016,7 +15117,7 @@
         </w:tc>
         <w:tc>
           <w:tcPr>
-            <w:tcW w:w="4188" w:type="dxa"/>
+            <w:tcW w:w="3726" w:type="dxa"/>
             <w:tcBorders>
               <w:top w:val="single" w:sz="4" w:space="0" w:color="auto"/>
               <w:left w:val="single" w:sz="4" w:space="0" w:color="auto"/>
@@ -15051,7 +15152,7 @@
         </w:trPr>
         <w:tc>
           <w:tcPr>
-            <w:tcW w:w="2227" w:type="dxa"/>
+            <w:tcW w:w="2341" w:type="dxa"/>
             <w:tcBorders>
               <w:top w:val="single" w:sz="4" w:space="0" w:color="auto"/>
               <w:left w:val="single" w:sz="4" w:space="0" w:color="auto"/>
@@ -15138,7 +15239,7 @@
         </w:tc>
         <w:tc>
           <w:tcPr>
-            <w:tcW w:w="1883" w:type="dxa"/>
+            <w:tcW w:w="1841" w:type="dxa"/>
             <w:tcBorders>
               <w:top w:val="single" w:sz="4" w:space="0" w:color="auto"/>
               <w:left w:val="single" w:sz="4" w:space="0" w:color="auto"/>
@@ -15165,7 +15266,7 @@
         </w:tc>
         <w:tc>
           <w:tcPr>
-            <w:tcW w:w="2227" w:type="dxa"/>
+            <w:tcW w:w="2617" w:type="dxa"/>
             <w:tcBorders>
               <w:top w:val="single" w:sz="4" w:space="0" w:color="auto"/>
               <w:left w:val="single" w:sz="4" w:space="0" w:color="auto"/>
@@ -15253,7 +15354,7 @@
         </w:tc>
         <w:tc>
           <w:tcPr>
-            <w:tcW w:w="4188" w:type="dxa"/>
+            <w:tcW w:w="3726" w:type="dxa"/>
             <w:tcBorders>
               <w:top w:val="single" w:sz="4" w:space="0" w:color="auto"/>
               <w:left w:val="single" w:sz="4" w:space="0" w:color="auto"/>
@@ -15633,7 +15734,6 @@
                 <w:rFonts w:ascii="Consolas" w:eastAsia="Calibri" w:hAnsi="Consolas" w:cs="Times New Roman"/>
                 <w:noProof/>
               </w:rPr>
-              <w:lastRenderedPageBreak/>
               <w:t>100000</w:t>
             </w:r>
           </w:p>
@@ -16139,6 +16239,7 @@
                 <w:rFonts w:ascii="Consolas" w:eastAsia="Calibri" w:hAnsi="Consolas" w:cs="Times New Roman"/>
                 <w:noProof/>
               </w:rPr>
+              <w:lastRenderedPageBreak/>
               <w:t>123456</w:t>
             </w:r>
           </w:p>
@@ -17404,7 +17505,7 @@
                                   </pic:cNvPicPr>
                                 </pic:nvPicPr>
                                 <pic:blipFill>
-                                  <a:blip r:embed="rId2">
+                                  <a:blip r:embed="rId21">
                                     <a:extLst>
                                       <a:ext uri="{28A0092B-C50C-407E-A947-70E740481C1C}">
                                         <a14:useLocalDpi xmlns:a14="http://schemas.microsoft.com/office/drawing/2010/main" val="0"/>
@@ -17452,7 +17553,7 @@
                           <wp:extent cx="180000" cy="180000"/>
                           <wp:effectExtent l="0" t="0" r="0" b="0"/>
                           <wp:docPr id="2" name="Picture 2">
-                            <a:hlinkClick xmlns:a="http://schemas.openxmlformats.org/drawingml/2006/main" r:id="rId3"/>
+                            <a:hlinkClick xmlns:a="http://schemas.openxmlformats.org/drawingml/2006/main" r:id="rId22"/>
                           </wp:docPr>
                           <wp:cNvGraphicFramePr>
                             <a:graphicFrameLocks xmlns:a="http://schemas.openxmlformats.org/drawingml/2006/main" noChangeAspect="1"/>
@@ -17462,14 +17563,14 @@
                               <pic:pic xmlns:pic="http://schemas.openxmlformats.org/drawingml/2006/picture">
                                 <pic:nvPicPr>
                                   <pic:cNvPr id="2" name="Picture 2">
-                                    <a:hlinkClick r:id="rId3"/>
+                                    <a:hlinkClick r:id="rId22"/>
                                   </pic:cNvPr>
                                   <pic:cNvPicPr>
                                     <a:picLocks noChangeAspect="1" noChangeArrowheads="1"/>
                                   </pic:cNvPicPr>
                                 </pic:nvPicPr>
                                 <pic:blipFill>
-                                  <a:blip r:embed="rId4">
+                                  <a:blip r:embed="rId23">
                                     <a:extLst>
                                       <a:ext uri="{28A0092B-C50C-407E-A947-70E740481C1C}">
                                         <a14:useLocalDpi xmlns:a14="http://schemas.microsoft.com/office/drawing/2010/main" val="0"/>
@@ -17517,7 +17618,7 @@
                           <wp:extent cx="180000" cy="180000"/>
                           <wp:effectExtent l="0" t="0" r="0" b="0"/>
                           <wp:docPr id="5" name="Picture 5" title="Software University @ Facebook">
-                            <a:hlinkClick xmlns:a="http://schemas.openxmlformats.org/drawingml/2006/main" r:id="rId5"/>
+                            <a:hlinkClick xmlns:a="http://schemas.openxmlformats.org/drawingml/2006/main" r:id="rId24"/>
                           </wp:docPr>
                           <wp:cNvGraphicFramePr>
                             <a:graphicFrameLocks xmlns:a="http://schemas.openxmlformats.org/drawingml/2006/main" noChangeAspect="1"/>
@@ -17527,12 +17628,12 @@
                               <pic:pic xmlns:pic="http://schemas.openxmlformats.org/drawingml/2006/picture">
                                 <pic:nvPicPr>
                                   <pic:cNvPr id="5" name="Picture 5" title="Software University @ Facebook">
-                                    <a:hlinkClick r:id="rId5"/>
+                                    <a:hlinkClick r:id="rId24"/>
                                   </pic:cNvPr>
                                   <pic:cNvPicPr/>
                                 </pic:nvPicPr>
                                 <pic:blipFill>
-                                  <a:blip r:embed="rId6"/>
+                                  <a:blip r:embed="rId25"/>
                                   <a:stretch>
                                     <a:fillRect/>
                                   </a:stretch>
@@ -17570,7 +17671,7 @@
                           <wp:extent cx="180000" cy="180000"/>
                           <wp:effectExtent l="0" t="0" r="0" b="0"/>
                           <wp:docPr id="20" name="Picture 20">
-                            <a:hlinkClick xmlns:a="http://schemas.openxmlformats.org/drawingml/2006/main" r:id="rId7"/>
+                            <a:hlinkClick xmlns:a="http://schemas.openxmlformats.org/drawingml/2006/main" r:id="rId26"/>
                           </wp:docPr>
                           <wp:cNvGraphicFramePr>
                             <a:graphicFrameLocks xmlns:a="http://schemas.openxmlformats.org/drawingml/2006/main" noChangeAspect="1"/>
@@ -17580,20 +17681,20 @@
                               <pic:pic xmlns:pic="http://schemas.openxmlformats.org/drawingml/2006/picture">
                                 <pic:nvPicPr>
                                   <pic:cNvPr id="20" name="Picture 20">
-                                    <a:hlinkClick r:id="rId7"/>
+                                    <a:hlinkClick r:id="rId26"/>
                                   </pic:cNvPr>
                                   <pic:cNvPicPr>
                                     <a:picLocks noChangeAspect="1" noChangeArrowheads="1"/>
                                   </pic:cNvPicPr>
                                 </pic:nvPicPr>
                                 <pic:blipFill>
-                                  <a:blip r:embed="rId8">
+                                  <a:blip r:embed="rId27">
                                     <a:extLst>
                                       <a:ext uri="{28A0092B-C50C-407E-A947-70E740481C1C}">
                                         <a14:useLocalDpi xmlns:a14="http://schemas.microsoft.com/office/drawing/2010/main" val="0"/>
                                       </a:ext>
                                       <a:ext uri="{837473B0-CC2E-450A-ABE3-18F120FF3D39}">
-                                        <a1611:picAttrSrcUrl xmlns:a1611="http://schemas.microsoft.com/office/drawing/2016/11/main" r:id="rId9"/>
+                                        <a1611:picAttrSrcUrl xmlns:a1611="http://schemas.microsoft.com/office/drawing/2016/11/main" r:id="rId28"/>
                                       </a:ext>
                                     </a:extLst>
                                   </a:blip>
@@ -17639,7 +17740,7 @@
                           <wp:extent cx="180000" cy="180000"/>
                           <wp:effectExtent l="0" t="0" r="0" b="0"/>
                           <wp:docPr id="7" name="Picture 7" title="Software University @ Twitter">
-                            <a:hlinkClick xmlns:a="http://schemas.openxmlformats.org/drawingml/2006/main" r:id="rId10"/>
+                            <a:hlinkClick xmlns:a="http://schemas.openxmlformats.org/drawingml/2006/main" r:id="rId29"/>
                           </wp:docPr>
                           <wp:cNvGraphicFramePr>
                             <a:graphicFrameLocks xmlns:a="http://schemas.openxmlformats.org/drawingml/2006/main" noChangeAspect="1"/>
@@ -17649,12 +17750,12 @@
                               <pic:pic xmlns:pic="http://schemas.openxmlformats.org/drawingml/2006/picture">
                                 <pic:nvPicPr>
                                   <pic:cNvPr id="7" name="Picture 7" title="Software University @ Twitter">
-                                    <a:hlinkClick r:id="rId10"/>
+                                    <a:hlinkClick r:id="rId29"/>
                                   </pic:cNvPr>
                                   <pic:cNvPicPr/>
                                 </pic:nvPicPr>
                                 <pic:blipFill>
-                                  <a:blip r:embed="rId11"/>
+                                  <a:blip r:embed="rId30"/>
                                   <a:stretch>
                                     <a:fillRect/>
                                   </a:stretch>
@@ -17692,7 +17793,7 @@
                           <wp:extent cx="180000" cy="180000"/>
                           <wp:effectExtent l="0" t="0" r="0" b="0"/>
                           <wp:docPr id="17" name="Picture 17" title="Software University @ YouTube">
-                            <a:hlinkClick xmlns:a="http://schemas.openxmlformats.org/drawingml/2006/main" r:id="rId12"/>
+                            <a:hlinkClick xmlns:a="http://schemas.openxmlformats.org/drawingml/2006/main" r:id="rId31"/>
                           </wp:docPr>
                           <wp:cNvGraphicFramePr>
                             <a:graphicFrameLocks xmlns:a="http://schemas.openxmlformats.org/drawingml/2006/main" noChangeAspect="1"/>
@@ -17702,12 +17803,12 @@
                               <pic:pic xmlns:pic="http://schemas.openxmlformats.org/drawingml/2006/picture">
                                 <pic:nvPicPr>
                                   <pic:cNvPr id="17" name="Picture 17" title="Software University @ YouTube">
-                                    <a:hlinkClick r:id="rId12"/>
+                                    <a:hlinkClick r:id="rId31"/>
                                   </pic:cNvPr>
                                   <pic:cNvPicPr/>
                                 </pic:nvPicPr>
                                 <pic:blipFill>
-                                  <a:blip r:embed="rId13"/>
+                                  <a:blip r:embed="rId32"/>
                                   <a:stretch>
                                     <a:fillRect/>
                                   </a:stretch>
@@ -17745,7 +17846,7 @@
                           <wp:extent cx="180000" cy="180000"/>
                           <wp:effectExtent l="0" t="0" r="0" b="0"/>
                           <wp:docPr id="21" name="Picture 21">
-                            <a:hlinkClick xmlns:a="http://schemas.openxmlformats.org/drawingml/2006/main" r:id="rId14"/>
+                            <a:hlinkClick xmlns:a="http://schemas.openxmlformats.org/drawingml/2006/main" r:id="rId33"/>
                           </wp:docPr>
                           <wp:cNvGraphicFramePr>
                             <a:graphicFrameLocks xmlns:a="http://schemas.openxmlformats.org/drawingml/2006/main" noChangeAspect="1"/>
@@ -17755,14 +17856,14 @@
                               <pic:pic xmlns:pic="http://schemas.openxmlformats.org/drawingml/2006/picture">
                                 <pic:nvPicPr>
                                   <pic:cNvPr id="21" name="Picture 21">
-                                    <a:hlinkClick r:id="rId14"/>
+                                    <a:hlinkClick r:id="rId33"/>
                                   </pic:cNvPr>
                                   <pic:cNvPicPr>
                                     <a:picLocks noChangeAspect="1" noChangeArrowheads="1"/>
                                   </pic:cNvPicPr>
                                 </pic:nvPicPr>
                                 <pic:blipFill rotWithShape="1">
-                                  <a:blip r:embed="rId15">
+                                  <a:blip r:embed="rId34">
                                     <a:extLst>
                                       <a:ext uri="{28A0092B-C50C-407E-A947-70E740481C1C}">
                                         <a14:useLocalDpi xmlns:a14="http://schemas.microsoft.com/office/drawing/2010/main" val="0"/>
@@ -17814,7 +17915,7 @@
                           <wp:extent cx="180000" cy="180000"/>
                           <wp:effectExtent l="0" t="0" r="0" b="0"/>
                           <wp:docPr id="22" name="Picture 22">
-                            <a:hlinkClick xmlns:a="http://schemas.openxmlformats.org/drawingml/2006/main" r:id="rId16"/>
+                            <a:hlinkClick xmlns:a="http://schemas.openxmlformats.org/drawingml/2006/main" r:id="rId35"/>
                           </wp:docPr>
                           <wp:cNvGraphicFramePr>
                             <a:graphicFrameLocks xmlns:a="http://schemas.openxmlformats.org/drawingml/2006/main" noChangeAspect="1"/>
@@ -17824,14 +17925,14 @@
                               <pic:pic xmlns:pic="http://schemas.openxmlformats.org/drawingml/2006/picture">
                                 <pic:nvPicPr>
                                   <pic:cNvPr id="22" name="Picture 22">
-                                    <a:hlinkClick r:id="rId16"/>
+                                    <a:hlinkClick r:id="rId35"/>
                                   </pic:cNvPr>
                                   <pic:cNvPicPr>
                                     <a:picLocks noChangeAspect="1" noChangeArrowheads="1"/>
                                   </pic:cNvPicPr>
                                 </pic:nvPicPr>
                                 <pic:blipFill>
-                                  <a:blip r:embed="rId17">
+                                  <a:blip r:embed="rId36">
                                     <a:extLst>
                                       <a:ext uri="{28A0092B-C50C-407E-A947-70E740481C1C}">
                                         <a14:useLocalDpi xmlns:a14="http://schemas.microsoft.com/office/drawing/2010/main" val="0"/>
@@ -17880,7 +17981,7 @@
                           <wp:extent cx="180000" cy="180000"/>
                           <wp:effectExtent l="0" t="0" r="0" b="0"/>
                           <wp:docPr id="23" name="Picture 23" title="Software University: Email Us">
-                            <a:hlinkClick xmlns:a="http://schemas.openxmlformats.org/drawingml/2006/main" r:id="rId18"/>
+                            <a:hlinkClick xmlns:a="http://schemas.openxmlformats.org/drawingml/2006/main" r:id="rId37"/>
                           </wp:docPr>
                           <wp:cNvGraphicFramePr>
                             <a:graphicFrameLocks xmlns:a="http://schemas.openxmlformats.org/drawingml/2006/main" noChangeAspect="1"/>
@@ -17890,12 +17991,12 @@
                               <pic:pic xmlns:pic="http://schemas.openxmlformats.org/drawingml/2006/picture">
                                 <pic:nvPicPr>
                                   <pic:cNvPr id="23" name="Picture 23" title="Software University: Email Us">
-                                    <a:hlinkClick r:id="rId18"/>
+                                    <a:hlinkClick r:id="rId37"/>
                                   </pic:cNvPr>
                                   <pic:cNvPicPr/>
                                 </pic:nvPicPr>
                                 <pic:blipFill>
-                                  <a:blip r:embed="rId19"/>
+                                  <a:blip r:embed="rId38"/>
                                   <a:stretch>
                                     <a:fillRect/>
                                   </a:stretch>
@@ -17957,7 +18058,7 @@
                   </pic:cNvPicPr>
                 </pic:nvPicPr>
                 <pic:blipFill>
-                  <a:blip r:embed="rId21">
+                  <a:blip r:embed="rId39">
                     <a:extLst>
                       <a:ext uri="{28A0092B-C50C-407E-A947-70E740481C1C}">
                         <a14:useLocalDpi xmlns:a14="http://schemas.microsoft.com/office/drawing/2010/main" val="0"/>
@@ -23530,103 +23631,103 @@
       <w:lvlText w:val=""/>
       <w:lvlJc w:val="left"/>
       <w:pPr>
+        <w:ind w:left="-270" w:hanging="360"/>
+      </w:pPr>
+      <w:rPr>
+        <w:rFonts w:ascii="Symbol" w:hAnsi="Symbol" w:hint="default"/>
+      </w:rPr>
+    </w:lvl>
+    <w:lvl w:ilvl="1" w:tplc="04090003">
+      <w:start w:val="1"/>
+      <w:numFmt w:val="bullet"/>
+      <w:lvlText w:val="o"/>
+      <w:lvlJc w:val="left"/>
+      <w:pPr>
+        <w:ind w:left="450" w:hanging="360"/>
+      </w:pPr>
+      <w:rPr>
+        <w:rFonts w:ascii="Courier New" w:hAnsi="Courier New" w:cs="Courier New" w:hint="default"/>
+      </w:rPr>
+    </w:lvl>
+    <w:lvl w:ilvl="2" w:tplc="04090005" w:tentative="1">
+      <w:start w:val="1"/>
+      <w:numFmt w:val="bullet"/>
+      <w:lvlText w:val=""/>
+      <w:lvlJc w:val="left"/>
+      <w:pPr>
         <w:ind w:left="1170" w:hanging="360"/>
       </w:pPr>
       <w:rPr>
+        <w:rFonts w:ascii="Wingdings" w:hAnsi="Wingdings" w:hint="default"/>
+      </w:rPr>
+    </w:lvl>
+    <w:lvl w:ilvl="3" w:tplc="04090001" w:tentative="1">
+      <w:start w:val="1"/>
+      <w:numFmt w:val="bullet"/>
+      <w:lvlText w:val=""/>
+      <w:lvlJc w:val="left"/>
+      <w:pPr>
+        <w:ind w:left="1890" w:hanging="360"/>
+      </w:pPr>
+      <w:rPr>
         <w:rFonts w:ascii="Symbol" w:hAnsi="Symbol" w:hint="default"/>
       </w:rPr>
     </w:lvl>
-    <w:lvl w:ilvl="1" w:tplc="04090003">
+    <w:lvl w:ilvl="4" w:tplc="04090003" w:tentative="1">
       <w:start w:val="1"/>
       <w:numFmt w:val="bullet"/>
       <w:lvlText w:val="o"/>
       <w:lvlJc w:val="left"/>
       <w:pPr>
-        <w:ind w:left="1890" w:hanging="360"/>
+        <w:ind w:left="2610" w:hanging="360"/>
       </w:pPr>
       <w:rPr>
         <w:rFonts w:ascii="Courier New" w:hAnsi="Courier New" w:cs="Courier New" w:hint="default"/>
       </w:rPr>
     </w:lvl>
-    <w:lvl w:ilvl="2" w:tplc="04090005" w:tentative="1">
+    <w:lvl w:ilvl="5" w:tplc="04090005" w:tentative="1">
       <w:start w:val="1"/>
       <w:numFmt w:val="bullet"/>
       <w:lvlText w:val=""/>
       <w:lvlJc w:val="left"/>
       <w:pPr>
-        <w:ind w:left="2610" w:hanging="360"/>
+        <w:ind w:left="3330" w:hanging="360"/>
       </w:pPr>
       <w:rPr>
         <w:rFonts w:ascii="Wingdings" w:hAnsi="Wingdings" w:hint="default"/>
       </w:rPr>
     </w:lvl>
-    <w:lvl w:ilvl="3" w:tplc="04090001" w:tentative="1">
+    <w:lvl w:ilvl="6" w:tplc="04090001" w:tentative="1">
       <w:start w:val="1"/>
       <w:numFmt w:val="bullet"/>
       <w:lvlText w:val=""/>
       <w:lvlJc w:val="left"/>
       <w:pPr>
-        <w:ind w:left="3330" w:hanging="360"/>
+        <w:ind w:left="4050" w:hanging="360"/>
       </w:pPr>
       <w:rPr>
         <w:rFonts w:ascii="Symbol" w:hAnsi="Symbol" w:hint="default"/>
       </w:rPr>
     </w:lvl>
-    <w:lvl w:ilvl="4" w:tplc="04090003" w:tentative="1">
+    <w:lvl w:ilvl="7" w:tplc="04090003" w:tentative="1">
       <w:start w:val="1"/>
       <w:numFmt w:val="bullet"/>
       <w:lvlText w:val="o"/>
       <w:lvlJc w:val="left"/>
       <w:pPr>
-        <w:ind w:left="4050" w:hanging="360"/>
+        <w:ind w:left="4770" w:hanging="360"/>
       </w:pPr>
       <w:rPr>
         <w:rFonts w:ascii="Courier New" w:hAnsi="Courier New" w:cs="Courier New" w:hint="default"/>
       </w:rPr>
     </w:lvl>
-    <w:lvl w:ilvl="5" w:tplc="04090005" w:tentative="1">
+    <w:lvl w:ilvl="8" w:tplc="04090005" w:tentative="1">
       <w:start w:val="1"/>
       <w:numFmt w:val="bullet"/>
       <w:lvlText w:val=""/>
       <w:lvlJc w:val="left"/>
       <w:pPr>
-        <w:ind w:left="4770" w:hanging="360"/>
-      </w:pPr>
-      <w:rPr>
-        <w:rFonts w:ascii="Wingdings" w:hAnsi="Wingdings" w:hint="default"/>
-      </w:rPr>
-    </w:lvl>
-    <w:lvl w:ilvl="6" w:tplc="04090001" w:tentative="1">
-      <w:start w:val="1"/>
-      <w:numFmt w:val="bullet"/>
-      <w:lvlText w:val=""/>
-      <w:lvlJc w:val="left"/>
-      <w:pPr>
         <w:ind w:left="5490" w:hanging="360"/>
-      </w:pPr>
-      <w:rPr>
-        <w:rFonts w:ascii="Symbol" w:hAnsi="Symbol" w:hint="default"/>
-      </w:rPr>
-    </w:lvl>
-    <w:lvl w:ilvl="7" w:tplc="04090003" w:tentative="1">
-      <w:start w:val="1"/>
-      <w:numFmt w:val="bullet"/>
-      <w:lvlText w:val="o"/>
-      <w:lvlJc w:val="left"/>
-      <w:pPr>
-        <w:ind w:left="6210" w:hanging="360"/>
-      </w:pPr>
-      <w:rPr>
-        <w:rFonts w:ascii="Courier New" w:hAnsi="Courier New" w:cs="Courier New" w:hint="default"/>
-      </w:rPr>
-    </w:lvl>
-    <w:lvl w:ilvl="8" w:tplc="04090005" w:tentative="1">
-      <w:start w:val="1"/>
-      <w:numFmt w:val="bullet"/>
-      <w:lvlText w:val=""/>
-      <w:lvlJc w:val="left"/>
-      <w:pPr>
-        <w:ind w:left="6930" w:hanging="360"/>
       </w:pPr>
       <w:rPr>
         <w:rFonts w:ascii="Wingdings" w:hAnsi="Wingdings" w:hint="default"/>

</xml_diff>